<commit_message>
Added updated use case documents
(a word in HospitalNotification_Testprotocol_Send was changed from STAA to STOR)
</commit_message>
<xml_diff>
--- a/docs/HospitalNotification_Testprotocol_Send.docx
+++ b/docs/HospitalNotification_Testprotocol_Send.docx
@@ -1,6 +1,6 @@
 
 <file path=word/document.xml><?xml version="1.0" encoding="utf-8"?>
-<w:document xmlns:wpc="http://schemas.microsoft.com/office/word/2010/wordprocessingCanvas" xmlns:cx="http://schemas.microsoft.com/office/drawing/2014/chartex" xmlns:cx1="http://schemas.microsoft.com/office/drawing/2015/9/8/chartex" xmlns:cx2="http://schemas.microsoft.com/office/drawing/2015/10/21/chartex" xmlns:cx3="http://schemas.microsoft.com/office/drawing/2016/5/9/chartex" xmlns:cx4="http://schemas.microsoft.com/office/drawing/2016/5/10/chartex" xmlns:cx5="http://schemas.microsoft.com/office/drawing/2016/5/11/chartex" xmlns:cx6="http://schemas.microsoft.com/office/drawing/2016/5/12/chartex" xmlns:cx7="http://schemas.microsoft.com/office/drawing/2016/5/13/chartex" xmlns:cx8="http://schemas.microsoft.com/office/drawing/2016/5/14/chartex" xmlns:mc="http://schemas.openxmlformats.org/markup-compatibility/2006" xmlns:aink="http://schemas.microsoft.com/office/drawing/2016/ink" xmlns:am3d="http://schemas.microsoft.com/office/drawing/2017/model3d" xmlns:o="urn:schemas-microsoft-com:office:office" xmlns:oel="http://schemas.microsoft.com/office/2019/extlst" xmlns:r="http://schemas.openxmlformats.org/officeDocument/2006/relationships" xmlns:m="http://schemas.openxmlformats.org/officeDocument/2006/math" xmlns:v="urn:schemas-microsoft-com:vml" xmlns:wp14="http://schemas.microsoft.com/office/word/2010/wordprocessingDrawing" xmlns:wp="http://schemas.openxmlformats.org/drawingml/2006/wordprocessingDrawing" xmlns:w10="urn:schemas-microsoft-com:office:word" xmlns:w="http://schemas.openxmlformats.org/wordprocessingml/2006/main" xmlns:w14="http://schemas.microsoft.com/office/word/2010/wordml" xmlns:w15="http://schemas.microsoft.com/office/word/2012/wordml" xmlns:w16cex="http://schemas.microsoft.com/office/word/2018/wordml/cex" xmlns:w16cid="http://schemas.microsoft.com/office/word/2016/wordml/cid" xmlns:w16="http://schemas.microsoft.com/office/word/2018/wordml" xmlns:w16sdtdh="http://schemas.microsoft.com/office/word/2020/wordml/sdtdatahash" xmlns:w16se="http://schemas.microsoft.com/office/word/2015/wordml/symex" xmlns:wpg="http://schemas.microsoft.com/office/word/2010/wordprocessingGroup" xmlns:wpi="http://schemas.microsoft.com/office/word/2010/wordprocessingInk" xmlns:wne="http://schemas.microsoft.com/office/word/2006/wordml" xmlns:wps="http://schemas.microsoft.com/office/word/2010/wordprocessingShape" mc:Ignorable="w14 w15 w16se w16cid w16 w16cex w16sdtdh wp14">
+<w:document xmlns:wpc="http://schemas.microsoft.com/office/word/2010/wordprocessingCanvas" xmlns:cx="http://schemas.microsoft.com/office/drawing/2014/chartex" xmlns:cx1="http://schemas.microsoft.com/office/drawing/2015/9/8/chartex" xmlns:cx2="http://schemas.microsoft.com/office/drawing/2015/10/21/chartex" xmlns:cx3="http://schemas.microsoft.com/office/drawing/2016/5/9/chartex" xmlns:cx4="http://schemas.microsoft.com/office/drawing/2016/5/10/chartex" xmlns:cx5="http://schemas.microsoft.com/office/drawing/2016/5/11/chartex" xmlns:cx6="http://schemas.microsoft.com/office/drawing/2016/5/12/chartex" xmlns:cx7="http://schemas.microsoft.com/office/drawing/2016/5/13/chartex" xmlns:cx8="http://schemas.microsoft.com/office/drawing/2016/5/14/chartex" xmlns:mc="http://schemas.openxmlformats.org/markup-compatibility/2006" xmlns:aink="http://schemas.microsoft.com/office/drawing/2016/ink" xmlns:am3d="http://schemas.microsoft.com/office/drawing/2017/model3d" xmlns:o="urn:schemas-microsoft-com:office:office" xmlns:oel="http://schemas.microsoft.com/office/2019/extlst" xmlns:r="http://schemas.openxmlformats.org/officeDocument/2006/relationships" xmlns:m="http://schemas.openxmlformats.org/officeDocument/2006/math" xmlns:v="urn:schemas-microsoft-com:vml" xmlns:wp14="http://schemas.microsoft.com/office/word/2010/wordprocessingDrawing" xmlns:wp="http://schemas.openxmlformats.org/drawingml/2006/wordprocessingDrawing" xmlns:w10="urn:schemas-microsoft-com:office:word" xmlns:w="http://schemas.openxmlformats.org/wordprocessingml/2006/main" xmlns:w14="http://schemas.microsoft.com/office/word/2010/wordml" xmlns:w15="http://schemas.microsoft.com/office/word/2012/wordml" xmlns:w16cex="http://schemas.microsoft.com/office/word/2018/wordml/cex" xmlns:w16cid="http://schemas.microsoft.com/office/word/2016/wordml/cid" xmlns:w16="http://schemas.microsoft.com/office/word/2018/wordml" xmlns:w16du="http://schemas.microsoft.com/office/word/2023/wordml/word16du" xmlns:w16sdtdh="http://schemas.microsoft.com/office/word/2020/wordml/sdtdatahash" xmlns:w16se="http://schemas.microsoft.com/office/word/2015/wordml/symex" xmlns:wpg="http://schemas.microsoft.com/office/word/2010/wordprocessingGroup" xmlns:wpi="http://schemas.microsoft.com/office/word/2010/wordprocessingInk" xmlns:wne="http://schemas.microsoft.com/office/word/2006/wordml" xmlns:wps="http://schemas.microsoft.com/office/word/2010/wordprocessingShape" mc:Ignorable="w14 w15 w16se w16cid w16 w16cex w16sdtdh w16du wp14">
   <w:body>
     <w:p>
       <w:pPr>
@@ -3361,27 +3361,56 @@
       </w:r>
       <w:r>
         <w:rPr>
+          <w:rFonts w:cs="Calibri"/>
           <w:lang w:val="en-US"/>
         </w:rPr>
         <w:t xml:space="preserve"> </w:t>
       </w:r>
-      <w:hyperlink w:anchor="_Baggrundsmaterialer" w:history="1">
-        <w:r>
-          <w:rPr>
-            <w:rStyle w:val="Hyperlink"/>
-            <w:rFonts w:ascii="Calibri" w:hAnsi="Calibri" w:cstheme="minorBidi"/>
-            <w:lang w:val="en-US"/>
-          </w:rPr>
-          <w:t>Background material</w:t>
-        </w:r>
-      </w:hyperlink>
-      <w:r>
-        <w:rPr>
-          <w:rStyle w:val="Hyperlink"/>
-          <w:rFonts w:ascii="Calibri" w:hAnsi="Calibri" w:cstheme="minorBidi"/>
-          <w:lang w:val="en-GB"/>
-        </w:rPr>
-        <w:t>s</w:t>
+      <w:r>
+        <w:rPr>
+          <w:rFonts w:cs="Calibri"/>
+          <w:lang w:val="en-US"/>
+        </w:rPr>
+        <w:fldChar w:fldCharType="begin"/>
+      </w:r>
+      <w:r>
+        <w:rPr>
+          <w:rFonts w:cs="Calibri"/>
+          <w:lang w:val="en-US"/>
+        </w:rPr>
+        <w:instrText xml:space="preserve"> REF _Ref106173522 \h </w:instrText>
+      </w:r>
+      <w:r>
+        <w:rPr>
+          <w:rFonts w:cs="Calibri"/>
+          <w:lang w:val="en-US"/>
+        </w:rPr>
+      </w:r>
+      <w:r>
+        <w:rPr>
+          <w:rFonts w:cs="Calibri"/>
+          <w:lang w:val="en-US"/>
+        </w:rPr>
+        <w:fldChar w:fldCharType="separate"/>
+      </w:r>
+      <w:r>
+        <w:rPr>
+          <w:lang w:val="en-GB"/>
+        </w:rPr>
+        <w:t>B</w:t>
+      </w:r>
+      <w:r>
+        <w:rPr>
+          <w:lang w:val="en-GB"/>
+        </w:rPr>
+        <w:t>ackground materials</w:t>
+      </w:r>
+      <w:r>
+        <w:rPr>
+          <w:rFonts w:cs="Calibri"/>
+          <w:lang w:val="en-US"/>
+        </w:rPr>
+        <w:fldChar w:fldCharType="end"/>
       </w:r>
       <w:r>
         <w:rPr>
@@ -3951,6 +3980,59 @@
           <w:rFonts w:cstheme="minorHAnsi"/>
           <w:lang w:val="en-US"/>
         </w:rPr>
+        <w:t xml:space="preserve">, which can be found under </w:t>
+      </w:r>
+      <w:r>
+        <w:rPr>
+          <w:rFonts w:cstheme="minorHAnsi"/>
+          <w:lang w:val="en-US"/>
+        </w:rPr>
+        <w:fldChar w:fldCharType="begin"/>
+      </w:r>
+      <w:r>
+        <w:rPr>
+          <w:rFonts w:cstheme="minorHAnsi"/>
+          <w:lang w:val="en-US"/>
+        </w:rPr>
+        <w:instrText xml:space="preserve"> REF _Ref106173522 \h </w:instrText>
+      </w:r>
+      <w:r>
+        <w:rPr>
+          <w:rFonts w:cstheme="minorHAnsi"/>
+          <w:lang w:val="en-US"/>
+        </w:rPr>
+      </w:r>
+      <w:r>
+        <w:rPr>
+          <w:rFonts w:cstheme="minorHAnsi"/>
+          <w:lang w:val="en-US"/>
+        </w:rPr>
+        <w:fldChar w:fldCharType="separate"/>
+      </w:r>
+      <w:r>
+        <w:rPr>
+          <w:lang w:val="en-GB"/>
+        </w:rPr>
+        <w:t>B</w:t>
+      </w:r>
+      <w:r>
+        <w:rPr>
+          <w:lang w:val="en-GB"/>
+        </w:rPr>
+        <w:t>ackground materials</w:t>
+      </w:r>
+      <w:r>
+        <w:rPr>
+          <w:rFonts w:cstheme="minorHAnsi"/>
+          <w:lang w:val="en-US"/>
+        </w:rPr>
+        <w:fldChar w:fldCharType="end"/>
+      </w:r>
+      <w:r>
+        <w:rPr>
+          <w:rFonts w:cstheme="minorHAnsi"/>
+          <w:lang w:val="en-US"/>
+        </w:rPr>
         <w:t>:</w:t>
       </w:r>
     </w:p>
@@ -3965,15 +4047,12 @@
           <w:rFonts w:cstheme="minorHAnsi"/>
         </w:rPr>
       </w:pPr>
-      <w:hyperlink w:anchor="_Baggrundsmaterialer" w:history="1">
-        <w:r>
-          <w:rPr>
-            <w:rStyle w:val="Hyperlink"/>
-            <w:rFonts w:cstheme="minorHAnsi"/>
-          </w:rPr>
-          <w:t xml:space="preserve">Clinical guidelines for application </w:t>
-        </w:r>
-      </w:hyperlink>
+      <w:r>
+        <w:rPr>
+          <w:rFonts w:cstheme="minorHAnsi"/>
+        </w:rPr>
+        <w:t xml:space="preserve">Clinical guidelines for application </w:t>
+      </w:r>
     </w:p>
     <w:p>
       <w:pPr>
@@ -3990,16 +4069,13 @@
           <w:lang w:val="en-GB"/>
         </w:rPr>
       </w:pPr>
-      <w:hyperlink w:anchor="_Baggrundsmaterialer" w:history="1">
-        <w:r>
-          <w:rPr>
-            <w:rStyle w:val="Hyperlink"/>
-            <w:rFonts w:cstheme="minorHAnsi"/>
-            <w:lang w:val="en-GB"/>
-          </w:rPr>
-          <w:t>Use cases</w:t>
-        </w:r>
-      </w:hyperlink>
+      <w:r>
+        <w:rPr>
+          <w:rFonts w:cstheme="minorHAnsi"/>
+          <w:lang w:val="en-GB"/>
+        </w:rPr>
+        <w:t>Use cases</w:t>
+      </w:r>
     </w:p>
     <w:p>
       <w:pPr>
@@ -4012,16 +4088,12 @@
           <w:lang w:val="en-GB"/>
         </w:rPr>
       </w:pPr>
-      <w:hyperlink w:anchor="_Baggrundsmaterialer" w:history="1">
-        <w:r>
-          <w:rPr>
-            <w:rStyle w:val="Hyperlink"/>
-            <w:rFonts w:cstheme="minorBidi"/>
-            <w:lang w:val="en-GB"/>
-          </w:rPr>
-          <w:t>Implementation Guide</w:t>
-        </w:r>
-      </w:hyperlink>
+      <w:r>
+        <w:rPr>
+          <w:lang w:val="en-GB"/>
+        </w:rPr>
+        <w:t>Implementation Guide</w:t>
+      </w:r>
       <w:r>
         <w:rPr>
           <w:lang w:val="en-GB"/>
@@ -4041,16 +4113,13 @@
           <w:lang w:val="en-GB"/>
         </w:rPr>
       </w:pPr>
-      <w:hyperlink w:anchor="_Baggrundsmaterialer" w:history="1">
-        <w:r>
-          <w:rPr>
-            <w:rStyle w:val="Hyperlink"/>
-            <w:rFonts w:cstheme="minorHAnsi"/>
-            <w:lang w:val="en-GB"/>
-          </w:rPr>
-          <w:t xml:space="preserve">Governance </w:t>
-        </w:r>
-      </w:hyperlink>
+      <w:r>
+        <w:rPr>
+          <w:rFonts w:cstheme="minorHAnsi"/>
+          <w:lang w:val="en-GB"/>
+        </w:rPr>
+        <w:t xml:space="preserve">Governance </w:t>
+      </w:r>
     </w:p>
     <w:p>
       <w:pPr>
@@ -4093,24 +4162,47 @@
         </w:rPr>
         <w:t xml:space="preserve"> </w:t>
       </w:r>
-      <w:hyperlink w:anchor="_Baggrundsmateriale">
-        <w:r>
-          <w:rPr>
-            <w:rStyle w:val="Hyperlink"/>
-            <w:rFonts w:cstheme="minorBidi"/>
-            <w:lang w:val="en-GB"/>
-          </w:rPr>
-          <w:t>b</w:t>
-        </w:r>
-        <w:r>
-          <w:rPr>
-            <w:rStyle w:val="Hyperlink"/>
-            <w:rFonts w:cstheme="minorBidi"/>
-            <w:lang w:val="en-GB"/>
-          </w:rPr>
-          <w:t>ackground materials</w:t>
-        </w:r>
-      </w:hyperlink>
+      <w:r>
+        <w:rPr>
+          <w:lang w:val="en-GB"/>
+        </w:rPr>
+        <w:fldChar w:fldCharType="begin"/>
+      </w:r>
+      <w:r>
+        <w:rPr>
+          <w:lang w:val="en-GB"/>
+        </w:rPr>
+        <w:instrText xml:space="preserve"> REF _Ref106173522 \h </w:instrText>
+      </w:r>
+      <w:r>
+        <w:rPr>
+          <w:lang w:val="en-GB"/>
+        </w:rPr>
+      </w:r>
+      <w:r>
+        <w:rPr>
+          <w:lang w:val="en-GB"/>
+        </w:rPr>
+        <w:fldChar w:fldCharType="separate"/>
+      </w:r>
+      <w:r>
+        <w:rPr>
+          <w:lang w:val="en-GB"/>
+        </w:rPr>
+        <w:t>B</w:t>
+      </w:r>
+      <w:r>
+        <w:rPr>
+          <w:lang w:val="en-GB"/>
+        </w:rPr>
+        <w:t>ackground materials</w:t>
+      </w:r>
+      <w:r>
+        <w:rPr>
+          <w:lang w:val="en-GB"/>
+        </w:rPr>
+        <w:fldChar w:fldCharType="end"/>
+      </w:r>
       <w:r>
         <w:rPr>
           <w:lang w:val="en-GB"/>
@@ -5027,24 +5119,6 @@
                                 <w:ilvl w:val="0"/>
                                 <w:numId w:val="15"/>
                               </w:numPr>
-                              <w:rPr>
-                                <w:lang w:val="en-US"/>
-                              </w:rPr>
-                            </w:pPr>
-                            <w:r>
-                              <w:rPr>
-                                <w:lang w:val="en-US"/>
-                              </w:rPr>
-                              <w:t>Whether SUT is sender (S) or receiver (R) of the standard</w:t>
-                            </w:r>
-                          </w:p>
-                          <w:p>
-                            <w:pPr>
-                              <w:pStyle w:val="Listeafsnit"/>
-                              <w:numPr>
-                                <w:ilvl w:val="0"/>
-                                <w:numId w:val="15"/>
-                              </w:numPr>
                             </w:pPr>
                             <w:r>
                               <w:t>Fil</w:t>
@@ -5108,19 +5182,7 @@
                               <w:rPr>
                                 <w:lang w:val="en-US"/>
                               </w:rPr>
-                              <w:t>_3.4_A</w:t>
-                            </w:r>
-                            <w:r>
-                              <w:rPr>
-                                <w:lang w:val="en-US"/>
-                              </w:rPr>
-                              <w:t>_S</w:t>
-                            </w:r>
-                            <w:r>
-                              <w:rPr>
-                                <w:lang w:val="en-US"/>
-                              </w:rPr>
-                              <w:t>.xml</w:t>
+                              <w:t>_3.4_A.xml</w:t>
                             </w:r>
                             <w:r>
                               <w:rPr>
@@ -5150,7 +5212,7 @@
                               <w:rPr>
                                 <w:lang w:val="en-US"/>
                               </w:rPr>
-                              <w:t>_S.</w:t>
+                              <w:t>.</w:t>
                             </w:r>
                             <w:r>
                               <w:rPr>
@@ -5735,24 +5797,6 @@
                           <w:ilvl w:val="0"/>
                           <w:numId w:val="15"/>
                         </w:numPr>
-                        <w:rPr>
-                          <w:lang w:val="en-US"/>
-                        </w:rPr>
-                      </w:pPr>
-                      <w:r>
-                        <w:rPr>
-                          <w:lang w:val="en-US"/>
-                        </w:rPr>
-                        <w:t>Whether SUT is sender (S) or receiver (R) of the standard</w:t>
-                      </w:r>
-                    </w:p>
-                    <w:p>
-                      <w:pPr>
-                        <w:pStyle w:val="Listeafsnit"/>
-                        <w:numPr>
-                          <w:ilvl w:val="0"/>
-                          <w:numId w:val="15"/>
-                        </w:numPr>
                       </w:pPr>
                       <w:r>
                         <w:t>Fil</w:t>
@@ -5816,19 +5860,7 @@
                         <w:rPr>
                           <w:lang w:val="en-US"/>
                         </w:rPr>
-                        <w:t>_3.4_A</w:t>
-                      </w:r>
-                      <w:r>
-                        <w:rPr>
-                          <w:lang w:val="en-US"/>
-                        </w:rPr>
-                        <w:t>_S</w:t>
-                      </w:r>
-                      <w:r>
-                        <w:rPr>
-                          <w:lang w:val="en-US"/>
-                        </w:rPr>
-                        <w:t>.xml</w:t>
+                        <w:t>_3.4_A.xml</w:t>
                       </w:r>
                       <w:r>
                         <w:rPr>
@@ -5858,7 +5890,7 @@
                         <w:rPr>
                           <w:lang w:val="en-US"/>
                         </w:rPr>
-                        <w:t>_S.</w:t>
+                        <w:t>.</w:t>
                       </w:r>
                       <w:r>
                         <w:rPr>
@@ -10057,24 +10089,6 @@
                                 <w:ilvl w:val="1"/>
                                 <w:numId w:val="17"/>
                               </w:numPr>
-                              <w:rPr>
-                                <w:lang w:val="en-US"/>
-                              </w:rPr>
-                            </w:pPr>
-                            <w:r>
-                              <w:rPr>
-                                <w:lang w:val="en-US"/>
-                              </w:rPr>
-                              <w:t>Whether SUT is sender (S) or receiver (R) of the standard</w:t>
-                            </w:r>
-                          </w:p>
-                          <w:p>
-                            <w:pPr>
-                              <w:pStyle w:val="Listeafsnit"/>
-                              <w:numPr>
-                                <w:ilvl w:val="1"/>
-                                <w:numId w:val="17"/>
-                              </w:numPr>
                             </w:pPr>
                             <w:r>
                               <w:t>File type</w:t>
@@ -10090,7 +10104,7 @@
                               <w:rPr>
                                 <w:lang w:val="en-US"/>
                               </w:rPr>
-                              <w:t>Example: HospitalNotification_3.4_A_S.xml or HospitalNotification_</w:t>
+                              <w:t>Example: HospitalNotification_3.4_A.xml or HospitalNotification_</w:t>
                             </w:r>
                             <w:r>
                               <w:rPr>
@@ -10114,7 +10128,7 @@
                               <w:rPr>
                                 <w:lang w:val="en-US"/>
                               </w:rPr>
-                              <w:t>_S.</w:t>
+                              <w:t>.</w:t>
                             </w:r>
                             <w:r>
                               <w:rPr>
@@ -10489,24 +10503,6 @@
                           <w:ilvl w:val="1"/>
                           <w:numId w:val="17"/>
                         </w:numPr>
-                        <w:rPr>
-                          <w:lang w:val="en-US"/>
-                        </w:rPr>
-                      </w:pPr>
-                      <w:r>
-                        <w:rPr>
-                          <w:lang w:val="en-US"/>
-                        </w:rPr>
-                        <w:t>Whether SUT is sender (S) or receiver (R) of the standard</w:t>
-                      </w:r>
-                    </w:p>
-                    <w:p>
-                      <w:pPr>
-                        <w:pStyle w:val="Listeafsnit"/>
-                        <w:numPr>
-                          <w:ilvl w:val="1"/>
-                          <w:numId w:val="17"/>
-                        </w:numPr>
                       </w:pPr>
                       <w:r>
                         <w:t>File type</w:t>
@@ -10522,7 +10518,7 @@
                         <w:rPr>
                           <w:lang w:val="en-US"/>
                         </w:rPr>
-                        <w:t>Example: HospitalNotification_3.4_A_S.xml or HospitalNotification_</w:t>
+                        <w:t>Example: HospitalNotification_3.4_A.xml or HospitalNotification_</w:t>
                       </w:r>
                       <w:r>
                         <w:rPr>
@@ -10546,7 +10542,7 @@
                         <w:rPr>
                           <w:lang w:val="en-US"/>
                         </w:rPr>
-                        <w:t>_S.</w:t>
+                        <w:t>.</w:t>
                       </w:r>
                       <w:r>
                         <w:rPr>
@@ -16554,62 +16550,19 @@
               <w:rPr>
                 <w:lang w:val="en-GB"/>
               </w:rPr>
-              <w:t>The HospitalNotification of type [STIN] has been created an</w:t>
-            </w:r>
-            <w:r>
-              <w:rPr>
-                <w:lang w:val="en-GB"/>
-              </w:rPr>
-              <w:t>d sent (</w:t>
-            </w:r>
-            <w:r>
-              <w:rPr>
-                <w:lang w:val="en-GB"/>
-              </w:rPr>
-              <w:t xml:space="preserve">with request for </w:t>
-            </w:r>
-            <w:r>
-              <w:rPr>
-                <w:lang w:val="en-GB"/>
-              </w:rPr>
-              <w:t>admission note</w:t>
-            </w:r>
-            <w:r>
-              <w:rPr>
-                <w:lang w:val="en-GB"/>
-              </w:rPr>
-              <w:t xml:space="preserve"> (XDIS16)</w:t>
-            </w:r>
-            <w:r>
-              <w:rPr>
-                <w:lang w:val="en-GB"/>
-              </w:rPr>
-              <w:t>)</w:t>
-            </w:r>
-          </w:p>
-          <w:p>
-            <w:pPr>
-              <w:rPr>
-                <w:lang w:val="en-GB"/>
-              </w:rPr>
-            </w:pPr>
-            <w:r>
-              <w:rPr>
-                <w:lang w:val="en-GB"/>
-              </w:rPr>
-              <w:t xml:space="preserve">Then </w:t>
-            </w:r>
-            <w:r>
-              <w:rPr>
-                <w:lang w:val="en-GB"/>
-              </w:rPr>
-              <w:t>a</w:t>
-            </w:r>
-            <w:r>
-              <w:rPr>
-                <w:lang w:val="en-GB"/>
-              </w:rPr>
-              <w:t xml:space="preserve"> HospitalNotification of type [STIN] has been created an</w:t>
+              <w:t>The</w:t>
+            </w:r>
+            <w:r>
+              <w:rPr>
+                <w:lang w:val="en-GB"/>
+              </w:rPr>
+              <w:t xml:space="preserve"> </w:t>
+            </w:r>
+            <w:r>
+              <w:rPr>
+                <w:lang w:val="en-GB"/>
+              </w:rPr>
+              <w:t>HospitalNotification of type [STIN] has been created an</w:t>
             </w:r>
             <w:r>
               <w:rPr>
@@ -17321,7 +17274,7 @@
                 <w:szCs w:val="22"/>
                 <w:lang w:val="en-US"/>
               </w:rPr>
-              <w:t xml:space="preserve">reuses the </w:t>
+              <w:t xml:space="preserve">reuses the EpisodeOfCareIdentifier </w:t>
             </w:r>
             <w:r>
               <w:rPr>
@@ -17330,8 +17283,7 @@
                 <w:szCs w:val="22"/>
                 <w:lang w:val="en-US"/>
               </w:rPr>
-              <w:lastRenderedPageBreak/>
-              <w:t xml:space="preserve">EpisodeOfCareIdentifier </w:t>
+              <w:t xml:space="preserve">from the HospitalNotification sent </w:t>
             </w:r>
             <w:r>
               <w:rPr>
@@ -17340,7 +17292,8 @@
                 <w:szCs w:val="22"/>
                 <w:lang w:val="en-US"/>
               </w:rPr>
-              <w:t>from the HospitalNotification sent from the hospital that the patient is transferred from</w:t>
+              <w:lastRenderedPageBreak/>
+              <w:t>from the hospital that the patient is transferred from</w:t>
             </w:r>
           </w:p>
         </w:tc>
@@ -17379,14 +17332,7 @@
               <w:rPr>
                 <w:lang w:val="en-GB"/>
               </w:rPr>
-              <w:t xml:space="preserve">reuses EpisodeOfCareIdentifier from </w:t>
-            </w:r>
-            <w:r>
-              <w:rPr>
-                <w:lang w:val="en-GB"/>
-              </w:rPr>
-              <w:lastRenderedPageBreak/>
-              <w:t xml:space="preserve">the HospitalNotification sent from the hospital that the patient is transferred </w:t>
+              <w:t xml:space="preserve">reuses EpisodeOfCareIdentifier from the HospitalNotification sent from the hospital that the patient is transferred </w:t>
             </w:r>
             <w:r>
               <w:rPr>
@@ -18795,7 +18741,19 @@
               <w:rPr>
                 <w:lang w:val="en-GB"/>
               </w:rPr>
-              <w:t xml:space="preserve">d sent </w:t>
+              <w:t xml:space="preserve">d </w:t>
+            </w:r>
+            <w:r>
+              <w:rPr>
+                <w:lang w:val="en-GB"/>
+              </w:rPr>
+              <w:t>sent.</w:t>
+            </w:r>
+            <w:r>
+              <w:rPr>
+                <w:lang w:val="en-GB"/>
+              </w:rPr>
+              <w:t xml:space="preserve"> </w:t>
             </w:r>
           </w:p>
           <w:p>
@@ -18913,7 +18871,13 @@
         <w:rPr>
           <w:lang w:val="en-US"/>
         </w:rPr>
-        <w:t xml:space="preserve">STAA </w:t>
+        <w:t>STOR</w:t>
+      </w:r>
+      <w:r>
+        <w:rPr>
+          <w:lang w:val="en-US"/>
+        </w:rPr>
+        <w:t xml:space="preserve"> </w:t>
       </w:r>
       <w:r>
         <w:rPr>
@@ -19434,7 +19398,19 @@
               <w:rPr>
                 <w:lang w:val="en-US"/>
               </w:rPr>
-              <w:t xml:space="preserve"> the request for an admission note </w:t>
+              <w:t xml:space="preserve"> the request for an admission </w:t>
+            </w:r>
+            <w:r>
+              <w:rPr>
+                <w:lang w:val="en-US"/>
+              </w:rPr>
+              <w:t>note.</w:t>
+            </w:r>
+            <w:r>
+              <w:rPr>
+                <w:lang w:val="en-US"/>
+              </w:rPr>
+              <w:t xml:space="preserve"> </w:t>
             </w:r>
           </w:p>
           <w:p>
@@ -19525,7 +19501,19 @@
               <w:rPr>
                 <w:lang w:val="en-GB"/>
               </w:rPr>
-              <w:t xml:space="preserve">d sent </w:t>
+              <w:t xml:space="preserve">d </w:t>
+            </w:r>
+            <w:r>
+              <w:rPr>
+                <w:lang w:val="en-GB"/>
+              </w:rPr>
+              <w:t>sent.</w:t>
+            </w:r>
+            <w:r>
+              <w:rPr>
+                <w:lang w:val="en-GB"/>
+              </w:rPr>
+              <w:t xml:space="preserve"> </w:t>
             </w:r>
           </w:p>
           <w:p>
@@ -20170,7 +20158,19 @@
               <w:rPr>
                 <w:lang w:val="en-US"/>
               </w:rPr>
-              <w:t xml:space="preserve"> the request for an admission note </w:t>
+              <w:t xml:space="preserve"> the request for an admission </w:t>
+            </w:r>
+            <w:r>
+              <w:rPr>
+                <w:lang w:val="en-US"/>
+              </w:rPr>
+              <w:t>note.</w:t>
+            </w:r>
+            <w:r>
+              <w:rPr>
+                <w:lang w:val="en-US"/>
+              </w:rPr>
+              <w:t xml:space="preserve"> </w:t>
             </w:r>
           </w:p>
           <w:p>
@@ -20261,7 +20261,19 @@
               <w:rPr>
                 <w:lang w:val="en-GB"/>
               </w:rPr>
-              <w:t xml:space="preserve">d sent </w:t>
+              <w:t xml:space="preserve">d </w:t>
+            </w:r>
+            <w:r>
+              <w:rPr>
+                <w:lang w:val="en-GB"/>
+              </w:rPr>
+              <w:t>sent.</w:t>
+            </w:r>
+            <w:r>
+              <w:rPr>
+                <w:lang w:val="en-GB"/>
+              </w:rPr>
+              <w:t xml:space="preserve"> </w:t>
             </w:r>
           </w:p>
           <w:p>
@@ -21319,24 +21331,24 @@
             <w:pPr>
               <w:widowControl w:val="0"/>
               <w:rPr>
-                <w:lang w:val="sv-SE"/>
-              </w:rPr>
-            </w:pPr>
-            <w:r>
-              <w:rPr>
-                <w:lang w:val="sv-SE"/>
+                <w:lang w:val="fi-FI"/>
+              </w:rPr>
+            </w:pPr>
+            <w:r>
+              <w:rPr>
+                <w:lang w:val="fi-FI"/>
               </w:rPr>
               <w:t xml:space="preserve">HH:MM </w:t>
             </w:r>
             <w:r>
               <w:rPr>
-                <w:lang w:val="sv-SE"/>
+                <w:lang w:val="fi-FI"/>
               </w:rPr>
               <w:t xml:space="preserve">on </w:t>
             </w:r>
             <w:r>
               <w:rPr>
-                <w:lang w:val="sv-SE"/>
+                <w:lang w:val="fi-FI"/>
               </w:rPr>
               <w:t>DD.MM.YYYY</w:t>
             </w:r>
@@ -21350,7 +21362,7 @@
             <w:pPr>
               <w:widowControl w:val="0"/>
               <w:rPr>
-                <w:lang w:val="sv-SE"/>
+                <w:lang w:val="fi-FI"/>
               </w:rPr>
             </w:pPr>
           </w:p>
@@ -22103,7 +22115,14 @@
                 <w:u w:val="single"/>
                 <w:lang w:val="en-GB"/>
               </w:rPr>
-              <w:t>/transfer this patient to hospice</w:t>
+              <w:t xml:space="preserve">/transfer this patient to </w:t>
+            </w:r>
+            <w:r>
+              <w:rPr>
+                <w:u w:val="single"/>
+                <w:lang w:val="en-GB"/>
+              </w:rPr>
+              <w:t>hospice.</w:t>
             </w:r>
             <w:r>
               <w:rPr>
@@ -23180,7 +23199,13 @@
               <w:rPr>
                 <w:lang w:val="en-US"/>
               </w:rPr>
-              <w:t>admission note</w:t>
+              <w:t xml:space="preserve">admission </w:t>
+            </w:r>
+            <w:r>
+              <w:rPr>
+                <w:lang w:val="en-US"/>
+              </w:rPr>
+              <w:t>note.</w:t>
             </w:r>
             <w:r>
               <w:rPr>
@@ -23807,7 +23832,13 @@
               <w:rPr>
                 <w:lang w:val="en-GB"/>
               </w:rPr>
-              <w:t xml:space="preserve">home </w:t>
+              <w:t>home.</w:t>
+            </w:r>
+            <w:r>
+              <w:rPr>
+                <w:lang w:val="en-GB"/>
+              </w:rPr>
+              <w:t xml:space="preserve"> </w:t>
             </w:r>
           </w:p>
           <w:p>
@@ -23994,11 +24025,6 @@
           <w:p>
             <w:pPr>
               <w:widowControl w:val="0"/>
-            </w:pPr>
-          </w:p>
-          <w:p>
-            <w:pPr>
-              <w:widowControl w:val="0"/>
               <w:rPr>
                 <w:b/>
                 <w:bCs/>
@@ -24053,7 +24079,14 @@
                 <w:u w:val="single"/>
                 <w:lang w:val="en-GB"/>
               </w:rPr>
-              <w:t xml:space="preserve"> for an admission note</w:t>
+              <w:t xml:space="preserve"> for an admission </w:t>
+            </w:r>
+            <w:r>
+              <w:rPr>
+                <w:u w:val="single"/>
+                <w:lang w:val="en-GB"/>
+              </w:rPr>
+              <w:t>note.</w:t>
             </w:r>
             <w:r>
               <w:rPr>
@@ -25538,7 +25571,23 @@
                 <w:bCs/>
                 <w:lang w:val="en-GB"/>
               </w:rPr>
-              <w:t xml:space="preserve">The patient dies during leave </w:t>
+              <w:t xml:space="preserve">The patient dies during </w:t>
+            </w:r>
+            <w:r>
+              <w:rPr>
+                <w:b/>
+                <w:bCs/>
+                <w:lang w:val="en-GB"/>
+              </w:rPr>
+              <w:t>leave.</w:t>
+            </w:r>
+            <w:r>
+              <w:rPr>
+                <w:b/>
+                <w:bCs/>
+                <w:lang w:val="en-GB"/>
+              </w:rPr>
+              <w:t xml:space="preserve"> </w:t>
             </w:r>
           </w:p>
           <w:p>
@@ -25750,7 +25799,19 @@
               <w:rPr>
                 <w:lang w:val="en-GB"/>
               </w:rPr>
-              <w:t xml:space="preserve"> and sent  </w:t>
+              <w:t xml:space="preserve"> and </w:t>
+            </w:r>
+            <w:r>
+              <w:rPr>
+                <w:lang w:val="en-GB"/>
+              </w:rPr>
+              <w:t>sent.</w:t>
+            </w:r>
+            <w:r>
+              <w:rPr>
+                <w:lang w:val="en-GB"/>
+              </w:rPr>
+              <w:t xml:space="preserve">  </w:t>
             </w:r>
           </w:p>
           <w:p>
@@ -25945,7 +26006,19 @@
               <w:rPr>
                 <w:lang w:val="en-GB"/>
               </w:rPr>
-              <w:t xml:space="preserve"> sent   </w:t>
+              <w:t xml:space="preserve"> </w:t>
+            </w:r>
+            <w:r>
+              <w:rPr>
+                <w:lang w:val="en-GB"/>
+              </w:rPr>
+              <w:t>sent.</w:t>
+            </w:r>
+            <w:r>
+              <w:rPr>
+                <w:lang w:val="en-GB"/>
+              </w:rPr>
+              <w:t xml:space="preserve">   </w:t>
             </w:r>
           </w:p>
           <w:p>
@@ -26523,7 +26596,13 @@
               <w:rPr>
                 <w:lang w:val="en-GB"/>
               </w:rPr>
-              <w:t>HospitalNotification which is incorrect</w:t>
+              <w:t xml:space="preserve">HospitalNotification which is </w:t>
+            </w:r>
+            <w:r>
+              <w:rPr>
+                <w:lang w:val="en-GB"/>
+              </w:rPr>
+              <w:t>incorrect.</w:t>
             </w:r>
           </w:p>
           <w:p>
@@ -26744,7 +26823,13 @@
               <w:rPr>
                 <w:lang w:val="en-GB"/>
               </w:rPr>
-              <w:t xml:space="preserve">e of HospitalNotification that is cancelled e.g. [AN_STIN]/ </w:t>
+              <w:t>e of HospitalNotification that is cancelled e.g. [AN_S</w:t>
+            </w:r>
+            <w:r>
+              <w:rPr>
+                <w:lang w:val="en-GB"/>
+              </w:rPr>
+              <w:t xml:space="preserve">TIN]/ </w:t>
             </w:r>
             <w:r>
               <w:rPr>
@@ -27068,7 +27153,19 @@
               <w:rPr>
                 <w:lang w:val="en-GB"/>
               </w:rPr>
-              <w:t xml:space="preserve">Show how this is handled in the user interface </w:t>
+              <w:t xml:space="preserve">Show how this is handled in the user </w:t>
+            </w:r>
+            <w:r>
+              <w:rPr>
+                <w:lang w:val="en-GB"/>
+              </w:rPr>
+              <w:t>interface.</w:t>
+            </w:r>
+            <w:r>
+              <w:rPr>
+                <w:lang w:val="en-GB"/>
+              </w:rPr>
+              <w:t xml:space="preserve"> </w:t>
             </w:r>
           </w:p>
           <w:p>
@@ -28070,7 +28167,19 @@
               <w:rPr>
                 <w:lang w:val="en-GB"/>
               </w:rPr>
-              <w:t xml:space="preserve">The registration is corrected </w:t>
+              <w:t xml:space="preserve">The registration is </w:t>
+            </w:r>
+            <w:r>
+              <w:rPr>
+                <w:lang w:val="en-GB"/>
+              </w:rPr>
+              <w:t>corrected.</w:t>
+            </w:r>
+            <w:r>
+              <w:rPr>
+                <w:lang w:val="en-GB"/>
+              </w:rPr>
+              <w:t xml:space="preserve"> </w:t>
             </w:r>
           </w:p>
           <w:p>
@@ -28603,7 +28712,13 @@
               <w:rPr>
                 <w:lang w:val="en-GB"/>
               </w:rPr>
-              <w:t xml:space="preserve">interface </w:t>
+              <w:t>interface.</w:t>
+            </w:r>
+            <w:r>
+              <w:rPr>
+                <w:lang w:val="en-GB"/>
+              </w:rPr>
+              <w:t xml:space="preserve"> </w:t>
             </w:r>
           </w:p>
           <w:p>
@@ -28643,7 +28758,19 @@
               <w:rPr>
                 <w:lang w:val="en-GB"/>
               </w:rPr>
-              <w:t xml:space="preserve">The registration is corrected </w:t>
+              <w:t xml:space="preserve">The registration is </w:t>
+            </w:r>
+            <w:r>
+              <w:rPr>
+                <w:lang w:val="en-GB"/>
+              </w:rPr>
+              <w:t>corrected.</w:t>
+            </w:r>
+            <w:r>
+              <w:rPr>
+                <w:lang w:val="en-GB"/>
+              </w:rPr>
+              <w:t xml:space="preserve"> </w:t>
             </w:r>
           </w:p>
           <w:p>
@@ -29644,7 +29771,19 @@
         <w:rPr>
           <w:lang w:val="en-GB"/>
         </w:rPr>
-        <w:t xml:space="preserve">The purpose og these test steps is to ensure that the technical </w:t>
+        <w:t xml:space="preserve">The purpose </w:t>
+      </w:r>
+      <w:r>
+        <w:rPr>
+          <w:lang w:val="en-GB"/>
+        </w:rPr>
+        <w:t>of</w:t>
+      </w:r>
+      <w:r>
+        <w:rPr>
+          <w:lang w:val="en-GB"/>
+        </w:rPr>
+        <w:t xml:space="preserve"> these test steps is to ensure that the technical </w:t>
       </w:r>
       <w:r>
         <w:rPr>
@@ -32232,7 +32371,7 @@
 </file>
 
 <file path=word/endnotes.xml><?xml version="1.0" encoding="utf-8"?>
-<w:endnotes xmlns:wpc="http://schemas.microsoft.com/office/word/2010/wordprocessingCanvas" xmlns:cx="http://schemas.microsoft.com/office/drawing/2014/chartex" xmlns:cx1="http://schemas.microsoft.com/office/drawing/2015/9/8/chartex" xmlns:cx2="http://schemas.microsoft.com/office/drawing/2015/10/21/chartex" xmlns:cx3="http://schemas.microsoft.com/office/drawing/2016/5/9/chartex" xmlns:cx4="http://schemas.microsoft.com/office/drawing/2016/5/10/chartex" xmlns:cx5="http://schemas.microsoft.com/office/drawing/2016/5/11/chartex" xmlns:cx6="http://schemas.microsoft.com/office/drawing/2016/5/12/chartex" xmlns:cx7="http://schemas.microsoft.com/office/drawing/2016/5/13/chartex" xmlns:cx8="http://schemas.microsoft.com/office/drawing/2016/5/14/chartex" xmlns:mc="http://schemas.openxmlformats.org/markup-compatibility/2006" xmlns:aink="http://schemas.microsoft.com/office/drawing/2016/ink" xmlns:am3d="http://schemas.microsoft.com/office/drawing/2017/model3d" xmlns:o="urn:schemas-microsoft-com:office:office" xmlns:oel="http://schemas.microsoft.com/office/2019/extlst" xmlns:r="http://schemas.openxmlformats.org/officeDocument/2006/relationships" xmlns:m="http://schemas.openxmlformats.org/officeDocument/2006/math" xmlns:v="urn:schemas-microsoft-com:vml" xmlns:wp14="http://schemas.microsoft.com/office/word/2010/wordprocessingDrawing" xmlns:wp="http://schemas.openxmlformats.org/drawingml/2006/wordprocessingDrawing" xmlns:w10="urn:schemas-microsoft-com:office:word" xmlns:w="http://schemas.openxmlformats.org/wordprocessingml/2006/main" xmlns:w14="http://schemas.microsoft.com/office/word/2010/wordml" xmlns:w15="http://schemas.microsoft.com/office/word/2012/wordml" xmlns:w16cex="http://schemas.microsoft.com/office/word/2018/wordml/cex" xmlns:w16cid="http://schemas.microsoft.com/office/word/2016/wordml/cid" xmlns:w16="http://schemas.microsoft.com/office/word/2018/wordml" xmlns:w16sdtdh="http://schemas.microsoft.com/office/word/2020/wordml/sdtdatahash" xmlns:w16se="http://schemas.microsoft.com/office/word/2015/wordml/symex" xmlns:wpg="http://schemas.microsoft.com/office/word/2010/wordprocessingGroup" xmlns:wpi="http://schemas.microsoft.com/office/word/2010/wordprocessingInk" xmlns:wne="http://schemas.microsoft.com/office/word/2006/wordml" xmlns:wps="http://schemas.microsoft.com/office/word/2010/wordprocessingShape" mc:Ignorable="w14 w15 w16se w16cid w16 w16cex w16sdtdh wp14">
+<w:endnotes xmlns:wpc="http://schemas.microsoft.com/office/word/2010/wordprocessingCanvas" xmlns:cx="http://schemas.microsoft.com/office/drawing/2014/chartex" xmlns:cx1="http://schemas.microsoft.com/office/drawing/2015/9/8/chartex" xmlns:cx2="http://schemas.microsoft.com/office/drawing/2015/10/21/chartex" xmlns:cx3="http://schemas.microsoft.com/office/drawing/2016/5/9/chartex" xmlns:cx4="http://schemas.microsoft.com/office/drawing/2016/5/10/chartex" xmlns:cx5="http://schemas.microsoft.com/office/drawing/2016/5/11/chartex" xmlns:cx6="http://schemas.microsoft.com/office/drawing/2016/5/12/chartex" xmlns:cx7="http://schemas.microsoft.com/office/drawing/2016/5/13/chartex" xmlns:cx8="http://schemas.microsoft.com/office/drawing/2016/5/14/chartex" xmlns:mc="http://schemas.openxmlformats.org/markup-compatibility/2006" xmlns:aink="http://schemas.microsoft.com/office/drawing/2016/ink" xmlns:am3d="http://schemas.microsoft.com/office/drawing/2017/model3d" xmlns:o="urn:schemas-microsoft-com:office:office" xmlns:oel="http://schemas.microsoft.com/office/2019/extlst" xmlns:r="http://schemas.openxmlformats.org/officeDocument/2006/relationships" xmlns:m="http://schemas.openxmlformats.org/officeDocument/2006/math" xmlns:v="urn:schemas-microsoft-com:vml" xmlns:wp14="http://schemas.microsoft.com/office/word/2010/wordprocessingDrawing" xmlns:wp="http://schemas.openxmlformats.org/drawingml/2006/wordprocessingDrawing" xmlns:w10="urn:schemas-microsoft-com:office:word" xmlns:w="http://schemas.openxmlformats.org/wordprocessingml/2006/main" xmlns:w14="http://schemas.microsoft.com/office/word/2010/wordml" xmlns:w15="http://schemas.microsoft.com/office/word/2012/wordml" xmlns:w16cex="http://schemas.microsoft.com/office/word/2018/wordml/cex" xmlns:w16cid="http://schemas.microsoft.com/office/word/2016/wordml/cid" xmlns:w16="http://schemas.microsoft.com/office/word/2018/wordml" xmlns:w16du="http://schemas.microsoft.com/office/word/2023/wordml/word16du" xmlns:w16sdtdh="http://schemas.microsoft.com/office/word/2020/wordml/sdtdatahash" xmlns:w16se="http://schemas.microsoft.com/office/word/2015/wordml/symex" xmlns:wpg="http://schemas.microsoft.com/office/word/2010/wordprocessingGroup" xmlns:wpi="http://schemas.microsoft.com/office/word/2010/wordprocessingInk" xmlns:wne="http://schemas.microsoft.com/office/word/2006/wordml" xmlns:wps="http://schemas.microsoft.com/office/word/2010/wordprocessingShape" mc:Ignorable="w14 w15 w16se w16cid w16 w16cex w16sdtdh w16du wp14">
   <w:endnote w:type="separator" w:id="-1">
     <w:p>
       <w:pPr>
@@ -32264,7 +32403,7 @@
 </file>
 
 <file path=word/footer1.xml><?xml version="1.0" encoding="utf-8"?>
-<w:ftr xmlns:wpc="http://schemas.microsoft.com/office/word/2010/wordprocessingCanvas" xmlns:cx="http://schemas.microsoft.com/office/drawing/2014/chartex" xmlns:cx1="http://schemas.microsoft.com/office/drawing/2015/9/8/chartex" xmlns:cx2="http://schemas.microsoft.com/office/drawing/2015/10/21/chartex" xmlns:cx3="http://schemas.microsoft.com/office/drawing/2016/5/9/chartex" xmlns:cx4="http://schemas.microsoft.com/office/drawing/2016/5/10/chartex" xmlns:cx5="http://schemas.microsoft.com/office/drawing/2016/5/11/chartex" xmlns:cx6="http://schemas.microsoft.com/office/drawing/2016/5/12/chartex" xmlns:cx7="http://schemas.microsoft.com/office/drawing/2016/5/13/chartex" xmlns:cx8="http://schemas.microsoft.com/office/drawing/2016/5/14/chartex" xmlns:mc="http://schemas.openxmlformats.org/markup-compatibility/2006" xmlns:aink="http://schemas.microsoft.com/office/drawing/2016/ink" xmlns:am3d="http://schemas.microsoft.com/office/drawing/2017/model3d" xmlns:o="urn:schemas-microsoft-com:office:office" xmlns:oel="http://schemas.microsoft.com/office/2019/extlst" xmlns:r="http://schemas.openxmlformats.org/officeDocument/2006/relationships" xmlns:m="http://schemas.openxmlformats.org/officeDocument/2006/math" xmlns:v="urn:schemas-microsoft-com:vml" xmlns:wp14="http://schemas.microsoft.com/office/word/2010/wordprocessingDrawing" xmlns:wp="http://schemas.openxmlformats.org/drawingml/2006/wordprocessingDrawing" xmlns:w10="urn:schemas-microsoft-com:office:word" xmlns:w="http://schemas.openxmlformats.org/wordprocessingml/2006/main" xmlns:w14="http://schemas.microsoft.com/office/word/2010/wordml" xmlns:w15="http://schemas.microsoft.com/office/word/2012/wordml" xmlns:w16cex="http://schemas.microsoft.com/office/word/2018/wordml/cex" xmlns:w16cid="http://schemas.microsoft.com/office/word/2016/wordml/cid" xmlns:w16="http://schemas.microsoft.com/office/word/2018/wordml" xmlns:w16sdtdh="http://schemas.microsoft.com/office/word/2020/wordml/sdtdatahash" xmlns:w16se="http://schemas.microsoft.com/office/word/2015/wordml/symex" xmlns:wpg="http://schemas.microsoft.com/office/word/2010/wordprocessingGroup" xmlns:wpi="http://schemas.microsoft.com/office/word/2010/wordprocessingInk" xmlns:wne="http://schemas.microsoft.com/office/word/2006/wordml" xmlns:wps="http://schemas.microsoft.com/office/word/2010/wordprocessingShape" mc:Ignorable="w14 w15 w16se w16cid w16 w16cex w16sdtdh wp14">
+<w:ftr xmlns:wpc="http://schemas.microsoft.com/office/word/2010/wordprocessingCanvas" xmlns:cx="http://schemas.microsoft.com/office/drawing/2014/chartex" xmlns:cx1="http://schemas.microsoft.com/office/drawing/2015/9/8/chartex" xmlns:cx2="http://schemas.microsoft.com/office/drawing/2015/10/21/chartex" xmlns:cx3="http://schemas.microsoft.com/office/drawing/2016/5/9/chartex" xmlns:cx4="http://schemas.microsoft.com/office/drawing/2016/5/10/chartex" xmlns:cx5="http://schemas.microsoft.com/office/drawing/2016/5/11/chartex" xmlns:cx6="http://schemas.microsoft.com/office/drawing/2016/5/12/chartex" xmlns:cx7="http://schemas.microsoft.com/office/drawing/2016/5/13/chartex" xmlns:cx8="http://schemas.microsoft.com/office/drawing/2016/5/14/chartex" xmlns:mc="http://schemas.openxmlformats.org/markup-compatibility/2006" xmlns:aink="http://schemas.microsoft.com/office/drawing/2016/ink" xmlns:am3d="http://schemas.microsoft.com/office/drawing/2017/model3d" xmlns:o="urn:schemas-microsoft-com:office:office" xmlns:oel="http://schemas.microsoft.com/office/2019/extlst" xmlns:r="http://schemas.openxmlformats.org/officeDocument/2006/relationships" xmlns:m="http://schemas.openxmlformats.org/officeDocument/2006/math" xmlns:v="urn:schemas-microsoft-com:vml" xmlns:wp14="http://schemas.microsoft.com/office/word/2010/wordprocessingDrawing" xmlns:wp="http://schemas.openxmlformats.org/drawingml/2006/wordprocessingDrawing" xmlns:w10="urn:schemas-microsoft-com:office:word" xmlns:w="http://schemas.openxmlformats.org/wordprocessingml/2006/main" xmlns:w14="http://schemas.microsoft.com/office/word/2010/wordml" xmlns:w15="http://schemas.microsoft.com/office/word/2012/wordml" xmlns:w16cex="http://schemas.microsoft.com/office/word/2018/wordml/cex" xmlns:w16cid="http://schemas.microsoft.com/office/word/2016/wordml/cid" xmlns:w16="http://schemas.microsoft.com/office/word/2018/wordml" xmlns:w16du="http://schemas.microsoft.com/office/word/2023/wordml/word16du" xmlns:w16sdtdh="http://schemas.microsoft.com/office/word/2020/wordml/sdtdatahash" xmlns:w16se="http://schemas.microsoft.com/office/word/2015/wordml/symex" xmlns:wpg="http://schemas.microsoft.com/office/word/2010/wordprocessingGroup" xmlns:wpi="http://schemas.microsoft.com/office/word/2010/wordprocessingInk" xmlns:wne="http://schemas.microsoft.com/office/word/2006/wordml" xmlns:wps="http://schemas.microsoft.com/office/word/2010/wordprocessingShape" mc:Ignorable="w14 w15 w16se w16cid w16 w16cex w16sdtdh w16du wp14">
   <w:p>
     <w:pPr>
       <w:pStyle w:val="Sidefod"/>
@@ -32358,7 +32497,7 @@
 </file>
 
 <file path=word/footer2.xml><?xml version="1.0" encoding="utf-8"?>
-<w:ftr xmlns:wpc="http://schemas.microsoft.com/office/word/2010/wordprocessingCanvas" xmlns:cx="http://schemas.microsoft.com/office/drawing/2014/chartex" xmlns:cx1="http://schemas.microsoft.com/office/drawing/2015/9/8/chartex" xmlns:cx2="http://schemas.microsoft.com/office/drawing/2015/10/21/chartex" xmlns:cx3="http://schemas.microsoft.com/office/drawing/2016/5/9/chartex" xmlns:cx4="http://schemas.microsoft.com/office/drawing/2016/5/10/chartex" xmlns:cx5="http://schemas.microsoft.com/office/drawing/2016/5/11/chartex" xmlns:cx6="http://schemas.microsoft.com/office/drawing/2016/5/12/chartex" xmlns:cx7="http://schemas.microsoft.com/office/drawing/2016/5/13/chartex" xmlns:cx8="http://schemas.microsoft.com/office/drawing/2016/5/14/chartex" xmlns:mc="http://schemas.openxmlformats.org/markup-compatibility/2006" xmlns:aink="http://schemas.microsoft.com/office/drawing/2016/ink" xmlns:am3d="http://schemas.microsoft.com/office/drawing/2017/model3d" xmlns:o="urn:schemas-microsoft-com:office:office" xmlns:oel="http://schemas.microsoft.com/office/2019/extlst" xmlns:r="http://schemas.openxmlformats.org/officeDocument/2006/relationships" xmlns:m="http://schemas.openxmlformats.org/officeDocument/2006/math" xmlns:v="urn:schemas-microsoft-com:vml" xmlns:wp14="http://schemas.microsoft.com/office/word/2010/wordprocessingDrawing" xmlns:wp="http://schemas.openxmlformats.org/drawingml/2006/wordprocessingDrawing" xmlns:w10="urn:schemas-microsoft-com:office:word" xmlns:w="http://schemas.openxmlformats.org/wordprocessingml/2006/main" xmlns:w14="http://schemas.microsoft.com/office/word/2010/wordml" xmlns:w15="http://schemas.microsoft.com/office/word/2012/wordml" xmlns:w16cex="http://schemas.microsoft.com/office/word/2018/wordml/cex" xmlns:w16cid="http://schemas.microsoft.com/office/word/2016/wordml/cid" xmlns:w16="http://schemas.microsoft.com/office/word/2018/wordml" xmlns:w16sdtdh="http://schemas.microsoft.com/office/word/2020/wordml/sdtdatahash" xmlns:w16se="http://schemas.microsoft.com/office/word/2015/wordml/symex" xmlns:wpg="http://schemas.microsoft.com/office/word/2010/wordprocessingGroup" xmlns:wpi="http://schemas.microsoft.com/office/word/2010/wordprocessingInk" xmlns:wne="http://schemas.microsoft.com/office/word/2006/wordml" xmlns:wps="http://schemas.microsoft.com/office/word/2010/wordprocessingShape" mc:Ignorable="w14 w15 w16se w16cid w16 w16cex w16sdtdh wp14">
+<w:ftr xmlns:wpc="http://schemas.microsoft.com/office/word/2010/wordprocessingCanvas" xmlns:cx="http://schemas.microsoft.com/office/drawing/2014/chartex" xmlns:cx1="http://schemas.microsoft.com/office/drawing/2015/9/8/chartex" xmlns:cx2="http://schemas.microsoft.com/office/drawing/2015/10/21/chartex" xmlns:cx3="http://schemas.microsoft.com/office/drawing/2016/5/9/chartex" xmlns:cx4="http://schemas.microsoft.com/office/drawing/2016/5/10/chartex" xmlns:cx5="http://schemas.microsoft.com/office/drawing/2016/5/11/chartex" xmlns:cx6="http://schemas.microsoft.com/office/drawing/2016/5/12/chartex" xmlns:cx7="http://schemas.microsoft.com/office/drawing/2016/5/13/chartex" xmlns:cx8="http://schemas.microsoft.com/office/drawing/2016/5/14/chartex" xmlns:mc="http://schemas.openxmlformats.org/markup-compatibility/2006" xmlns:aink="http://schemas.microsoft.com/office/drawing/2016/ink" xmlns:am3d="http://schemas.microsoft.com/office/drawing/2017/model3d" xmlns:o="urn:schemas-microsoft-com:office:office" xmlns:oel="http://schemas.microsoft.com/office/2019/extlst" xmlns:r="http://schemas.openxmlformats.org/officeDocument/2006/relationships" xmlns:m="http://schemas.openxmlformats.org/officeDocument/2006/math" xmlns:v="urn:schemas-microsoft-com:vml" xmlns:wp14="http://schemas.microsoft.com/office/word/2010/wordprocessingDrawing" xmlns:wp="http://schemas.openxmlformats.org/drawingml/2006/wordprocessingDrawing" xmlns:w10="urn:schemas-microsoft-com:office:word" xmlns:w="http://schemas.openxmlformats.org/wordprocessingml/2006/main" xmlns:w14="http://schemas.microsoft.com/office/word/2010/wordml" xmlns:w15="http://schemas.microsoft.com/office/word/2012/wordml" xmlns:w16cex="http://schemas.microsoft.com/office/word/2018/wordml/cex" xmlns:w16cid="http://schemas.microsoft.com/office/word/2016/wordml/cid" xmlns:w16="http://schemas.microsoft.com/office/word/2018/wordml" xmlns:w16du="http://schemas.microsoft.com/office/word/2023/wordml/word16du" xmlns:w16sdtdh="http://schemas.microsoft.com/office/word/2020/wordml/sdtdatahash" xmlns:w16se="http://schemas.microsoft.com/office/word/2015/wordml/symex" xmlns:wpg="http://schemas.microsoft.com/office/word/2010/wordprocessingGroup" xmlns:wpi="http://schemas.microsoft.com/office/word/2010/wordprocessingInk" xmlns:wne="http://schemas.microsoft.com/office/word/2006/wordml" xmlns:wps="http://schemas.microsoft.com/office/word/2010/wordprocessingShape" mc:Ignorable="w14 w15 w16se w16cid w16 w16cex w16sdtdh w16du wp14">
   <w:sdt>
     <w:sdtPr>
       <w:id w:val="-399821647"/>
@@ -32587,7 +32726,7 @@
 </file>
 
 <file path=word/footnotes.xml><?xml version="1.0" encoding="utf-8"?>
-<w:footnotes xmlns:wpc="http://schemas.microsoft.com/office/word/2010/wordprocessingCanvas" xmlns:cx="http://schemas.microsoft.com/office/drawing/2014/chartex" xmlns:cx1="http://schemas.microsoft.com/office/drawing/2015/9/8/chartex" xmlns:cx2="http://schemas.microsoft.com/office/drawing/2015/10/21/chartex" xmlns:cx3="http://schemas.microsoft.com/office/drawing/2016/5/9/chartex" xmlns:cx4="http://schemas.microsoft.com/office/drawing/2016/5/10/chartex" xmlns:cx5="http://schemas.microsoft.com/office/drawing/2016/5/11/chartex" xmlns:cx6="http://schemas.microsoft.com/office/drawing/2016/5/12/chartex" xmlns:cx7="http://schemas.microsoft.com/office/drawing/2016/5/13/chartex" xmlns:cx8="http://schemas.microsoft.com/office/drawing/2016/5/14/chartex" xmlns:mc="http://schemas.openxmlformats.org/markup-compatibility/2006" xmlns:aink="http://schemas.microsoft.com/office/drawing/2016/ink" xmlns:am3d="http://schemas.microsoft.com/office/drawing/2017/model3d" xmlns:o="urn:schemas-microsoft-com:office:office" xmlns:oel="http://schemas.microsoft.com/office/2019/extlst" xmlns:r="http://schemas.openxmlformats.org/officeDocument/2006/relationships" xmlns:m="http://schemas.openxmlformats.org/officeDocument/2006/math" xmlns:v="urn:schemas-microsoft-com:vml" xmlns:wp14="http://schemas.microsoft.com/office/word/2010/wordprocessingDrawing" xmlns:wp="http://schemas.openxmlformats.org/drawingml/2006/wordprocessingDrawing" xmlns:w10="urn:schemas-microsoft-com:office:word" xmlns:w="http://schemas.openxmlformats.org/wordprocessingml/2006/main" xmlns:w14="http://schemas.microsoft.com/office/word/2010/wordml" xmlns:w15="http://schemas.microsoft.com/office/word/2012/wordml" xmlns:w16cex="http://schemas.microsoft.com/office/word/2018/wordml/cex" xmlns:w16cid="http://schemas.microsoft.com/office/word/2016/wordml/cid" xmlns:w16="http://schemas.microsoft.com/office/word/2018/wordml" xmlns:w16sdtdh="http://schemas.microsoft.com/office/word/2020/wordml/sdtdatahash" xmlns:w16se="http://schemas.microsoft.com/office/word/2015/wordml/symex" xmlns:wpg="http://schemas.microsoft.com/office/word/2010/wordprocessingGroup" xmlns:wpi="http://schemas.microsoft.com/office/word/2010/wordprocessingInk" xmlns:wne="http://schemas.microsoft.com/office/word/2006/wordml" xmlns:wps="http://schemas.microsoft.com/office/word/2010/wordprocessingShape" mc:Ignorable="w14 w15 w16se w16cid w16 w16cex w16sdtdh wp14">
+<w:footnotes xmlns:wpc="http://schemas.microsoft.com/office/word/2010/wordprocessingCanvas" xmlns:cx="http://schemas.microsoft.com/office/drawing/2014/chartex" xmlns:cx1="http://schemas.microsoft.com/office/drawing/2015/9/8/chartex" xmlns:cx2="http://schemas.microsoft.com/office/drawing/2015/10/21/chartex" xmlns:cx3="http://schemas.microsoft.com/office/drawing/2016/5/9/chartex" xmlns:cx4="http://schemas.microsoft.com/office/drawing/2016/5/10/chartex" xmlns:cx5="http://schemas.microsoft.com/office/drawing/2016/5/11/chartex" xmlns:cx6="http://schemas.microsoft.com/office/drawing/2016/5/12/chartex" xmlns:cx7="http://schemas.microsoft.com/office/drawing/2016/5/13/chartex" xmlns:cx8="http://schemas.microsoft.com/office/drawing/2016/5/14/chartex" xmlns:mc="http://schemas.openxmlformats.org/markup-compatibility/2006" xmlns:aink="http://schemas.microsoft.com/office/drawing/2016/ink" xmlns:am3d="http://schemas.microsoft.com/office/drawing/2017/model3d" xmlns:o="urn:schemas-microsoft-com:office:office" xmlns:oel="http://schemas.microsoft.com/office/2019/extlst" xmlns:r="http://schemas.openxmlformats.org/officeDocument/2006/relationships" xmlns:m="http://schemas.openxmlformats.org/officeDocument/2006/math" xmlns:v="urn:schemas-microsoft-com:vml" xmlns:wp14="http://schemas.microsoft.com/office/word/2010/wordprocessingDrawing" xmlns:wp="http://schemas.openxmlformats.org/drawingml/2006/wordprocessingDrawing" xmlns:w10="urn:schemas-microsoft-com:office:word" xmlns:w="http://schemas.openxmlformats.org/wordprocessingml/2006/main" xmlns:w14="http://schemas.microsoft.com/office/word/2010/wordml" xmlns:w15="http://schemas.microsoft.com/office/word/2012/wordml" xmlns:w16cex="http://schemas.microsoft.com/office/word/2018/wordml/cex" xmlns:w16cid="http://schemas.microsoft.com/office/word/2016/wordml/cid" xmlns:w16="http://schemas.microsoft.com/office/word/2018/wordml" xmlns:w16du="http://schemas.microsoft.com/office/word/2023/wordml/word16du" xmlns:w16sdtdh="http://schemas.microsoft.com/office/word/2020/wordml/sdtdatahash" xmlns:w16se="http://schemas.microsoft.com/office/word/2015/wordml/symex" xmlns:wpg="http://schemas.microsoft.com/office/word/2010/wordprocessingGroup" xmlns:wpi="http://schemas.microsoft.com/office/word/2010/wordprocessingInk" xmlns:wne="http://schemas.microsoft.com/office/word/2006/wordml" xmlns:wps="http://schemas.microsoft.com/office/word/2010/wordprocessingShape" mc:Ignorable="w14 w15 w16se w16cid w16 w16cex w16sdtdh w16du wp14">
   <w:footnote w:type="separator" w:id="-1">
     <w:p>
       <w:pPr>
@@ -32653,7 +32792,7 @@
 </file>
 
 <file path=word/header1.xml><?xml version="1.0" encoding="utf-8"?>
-<w:hdr xmlns:wpc="http://schemas.microsoft.com/office/word/2010/wordprocessingCanvas" xmlns:cx="http://schemas.microsoft.com/office/drawing/2014/chartex" xmlns:cx1="http://schemas.microsoft.com/office/drawing/2015/9/8/chartex" xmlns:cx2="http://schemas.microsoft.com/office/drawing/2015/10/21/chartex" xmlns:cx3="http://schemas.microsoft.com/office/drawing/2016/5/9/chartex" xmlns:cx4="http://schemas.microsoft.com/office/drawing/2016/5/10/chartex" xmlns:cx5="http://schemas.microsoft.com/office/drawing/2016/5/11/chartex" xmlns:cx6="http://schemas.microsoft.com/office/drawing/2016/5/12/chartex" xmlns:cx7="http://schemas.microsoft.com/office/drawing/2016/5/13/chartex" xmlns:cx8="http://schemas.microsoft.com/office/drawing/2016/5/14/chartex" xmlns:mc="http://schemas.openxmlformats.org/markup-compatibility/2006" xmlns:aink="http://schemas.microsoft.com/office/drawing/2016/ink" xmlns:am3d="http://schemas.microsoft.com/office/drawing/2017/model3d" xmlns:o="urn:schemas-microsoft-com:office:office" xmlns:oel="http://schemas.microsoft.com/office/2019/extlst" xmlns:r="http://schemas.openxmlformats.org/officeDocument/2006/relationships" xmlns:m="http://schemas.openxmlformats.org/officeDocument/2006/math" xmlns:v="urn:schemas-microsoft-com:vml" xmlns:wp14="http://schemas.microsoft.com/office/word/2010/wordprocessingDrawing" xmlns:wp="http://schemas.openxmlformats.org/drawingml/2006/wordprocessingDrawing" xmlns:w10="urn:schemas-microsoft-com:office:word" xmlns:w="http://schemas.openxmlformats.org/wordprocessingml/2006/main" xmlns:w14="http://schemas.microsoft.com/office/word/2010/wordml" xmlns:w15="http://schemas.microsoft.com/office/word/2012/wordml" xmlns:w16cex="http://schemas.microsoft.com/office/word/2018/wordml/cex" xmlns:w16cid="http://schemas.microsoft.com/office/word/2016/wordml/cid" xmlns:w16="http://schemas.microsoft.com/office/word/2018/wordml" xmlns:w16sdtdh="http://schemas.microsoft.com/office/word/2020/wordml/sdtdatahash" xmlns:w16se="http://schemas.microsoft.com/office/word/2015/wordml/symex" xmlns:wpg="http://schemas.microsoft.com/office/word/2010/wordprocessingGroup" xmlns:wpi="http://schemas.microsoft.com/office/word/2010/wordprocessingInk" xmlns:wne="http://schemas.microsoft.com/office/word/2006/wordml" xmlns:wps="http://schemas.microsoft.com/office/word/2010/wordprocessingShape" mc:Ignorable="w14 w15 w16se w16cid w16 w16cex w16sdtdh wp14">
+<w:hdr xmlns:wpc="http://schemas.microsoft.com/office/word/2010/wordprocessingCanvas" xmlns:cx="http://schemas.microsoft.com/office/drawing/2014/chartex" xmlns:cx1="http://schemas.microsoft.com/office/drawing/2015/9/8/chartex" xmlns:cx2="http://schemas.microsoft.com/office/drawing/2015/10/21/chartex" xmlns:cx3="http://schemas.microsoft.com/office/drawing/2016/5/9/chartex" xmlns:cx4="http://schemas.microsoft.com/office/drawing/2016/5/10/chartex" xmlns:cx5="http://schemas.microsoft.com/office/drawing/2016/5/11/chartex" xmlns:cx6="http://schemas.microsoft.com/office/drawing/2016/5/12/chartex" xmlns:cx7="http://schemas.microsoft.com/office/drawing/2016/5/13/chartex" xmlns:cx8="http://schemas.microsoft.com/office/drawing/2016/5/14/chartex" xmlns:mc="http://schemas.openxmlformats.org/markup-compatibility/2006" xmlns:aink="http://schemas.microsoft.com/office/drawing/2016/ink" xmlns:am3d="http://schemas.microsoft.com/office/drawing/2017/model3d" xmlns:o="urn:schemas-microsoft-com:office:office" xmlns:oel="http://schemas.microsoft.com/office/2019/extlst" xmlns:r="http://schemas.openxmlformats.org/officeDocument/2006/relationships" xmlns:m="http://schemas.openxmlformats.org/officeDocument/2006/math" xmlns:v="urn:schemas-microsoft-com:vml" xmlns:wp14="http://schemas.microsoft.com/office/word/2010/wordprocessingDrawing" xmlns:wp="http://schemas.openxmlformats.org/drawingml/2006/wordprocessingDrawing" xmlns:w10="urn:schemas-microsoft-com:office:word" xmlns:w="http://schemas.openxmlformats.org/wordprocessingml/2006/main" xmlns:w14="http://schemas.microsoft.com/office/word/2010/wordml" xmlns:w15="http://schemas.microsoft.com/office/word/2012/wordml" xmlns:w16cex="http://schemas.microsoft.com/office/word/2018/wordml/cex" xmlns:w16cid="http://schemas.microsoft.com/office/word/2016/wordml/cid" xmlns:w16="http://schemas.microsoft.com/office/word/2018/wordml" xmlns:w16du="http://schemas.microsoft.com/office/word/2023/wordml/word16du" xmlns:w16sdtdh="http://schemas.microsoft.com/office/word/2020/wordml/sdtdatahash" xmlns:w16se="http://schemas.microsoft.com/office/word/2015/wordml/symex" xmlns:wpg="http://schemas.microsoft.com/office/word/2010/wordprocessingGroup" xmlns:wpi="http://schemas.microsoft.com/office/word/2010/wordprocessingInk" xmlns:wne="http://schemas.microsoft.com/office/word/2006/wordml" xmlns:wps="http://schemas.microsoft.com/office/word/2010/wordprocessingShape" mc:Ignorable="w14 w15 w16se w16cid w16 w16cex w16sdtdh w16du wp14">
   <w:p>
     <w:pPr>
       <w:pStyle w:val="Sidehoved"/>
@@ -33112,7 +33251,7 @@
 </file>
 
 <file path=word/header2.xml><?xml version="1.0" encoding="utf-8"?>
-<w:hdr xmlns:wpc="http://schemas.microsoft.com/office/word/2010/wordprocessingCanvas" xmlns:cx="http://schemas.microsoft.com/office/drawing/2014/chartex" xmlns:cx1="http://schemas.microsoft.com/office/drawing/2015/9/8/chartex" xmlns:cx2="http://schemas.microsoft.com/office/drawing/2015/10/21/chartex" xmlns:cx3="http://schemas.microsoft.com/office/drawing/2016/5/9/chartex" xmlns:cx4="http://schemas.microsoft.com/office/drawing/2016/5/10/chartex" xmlns:cx5="http://schemas.microsoft.com/office/drawing/2016/5/11/chartex" xmlns:cx6="http://schemas.microsoft.com/office/drawing/2016/5/12/chartex" xmlns:cx7="http://schemas.microsoft.com/office/drawing/2016/5/13/chartex" xmlns:cx8="http://schemas.microsoft.com/office/drawing/2016/5/14/chartex" xmlns:mc="http://schemas.openxmlformats.org/markup-compatibility/2006" xmlns:aink="http://schemas.microsoft.com/office/drawing/2016/ink" xmlns:am3d="http://schemas.microsoft.com/office/drawing/2017/model3d" xmlns:o="urn:schemas-microsoft-com:office:office" xmlns:oel="http://schemas.microsoft.com/office/2019/extlst" xmlns:r="http://schemas.openxmlformats.org/officeDocument/2006/relationships" xmlns:m="http://schemas.openxmlformats.org/officeDocument/2006/math" xmlns:v="urn:schemas-microsoft-com:vml" xmlns:wp14="http://schemas.microsoft.com/office/word/2010/wordprocessingDrawing" xmlns:wp="http://schemas.openxmlformats.org/drawingml/2006/wordprocessingDrawing" xmlns:w10="urn:schemas-microsoft-com:office:word" xmlns:w="http://schemas.openxmlformats.org/wordprocessingml/2006/main" xmlns:w14="http://schemas.microsoft.com/office/word/2010/wordml" xmlns:w15="http://schemas.microsoft.com/office/word/2012/wordml" xmlns:w16cex="http://schemas.microsoft.com/office/word/2018/wordml/cex" xmlns:w16cid="http://schemas.microsoft.com/office/word/2016/wordml/cid" xmlns:w16="http://schemas.microsoft.com/office/word/2018/wordml" xmlns:w16sdtdh="http://schemas.microsoft.com/office/word/2020/wordml/sdtdatahash" xmlns:w16se="http://schemas.microsoft.com/office/word/2015/wordml/symex" xmlns:wpg="http://schemas.microsoft.com/office/word/2010/wordprocessingGroup" xmlns:wpi="http://schemas.microsoft.com/office/word/2010/wordprocessingInk" xmlns:wne="http://schemas.microsoft.com/office/word/2006/wordml" xmlns:wps="http://schemas.microsoft.com/office/word/2010/wordprocessingShape" mc:Ignorable="w14 w15 w16se w16cid w16 w16cex w16sdtdh wp14">
+<w:hdr xmlns:wpc="http://schemas.microsoft.com/office/word/2010/wordprocessingCanvas" xmlns:cx="http://schemas.microsoft.com/office/drawing/2014/chartex" xmlns:cx1="http://schemas.microsoft.com/office/drawing/2015/9/8/chartex" xmlns:cx2="http://schemas.microsoft.com/office/drawing/2015/10/21/chartex" xmlns:cx3="http://schemas.microsoft.com/office/drawing/2016/5/9/chartex" xmlns:cx4="http://schemas.microsoft.com/office/drawing/2016/5/10/chartex" xmlns:cx5="http://schemas.microsoft.com/office/drawing/2016/5/11/chartex" xmlns:cx6="http://schemas.microsoft.com/office/drawing/2016/5/12/chartex" xmlns:cx7="http://schemas.microsoft.com/office/drawing/2016/5/13/chartex" xmlns:cx8="http://schemas.microsoft.com/office/drawing/2016/5/14/chartex" xmlns:mc="http://schemas.openxmlformats.org/markup-compatibility/2006" xmlns:aink="http://schemas.microsoft.com/office/drawing/2016/ink" xmlns:am3d="http://schemas.microsoft.com/office/drawing/2017/model3d" xmlns:o="urn:schemas-microsoft-com:office:office" xmlns:oel="http://schemas.microsoft.com/office/2019/extlst" xmlns:r="http://schemas.openxmlformats.org/officeDocument/2006/relationships" xmlns:m="http://schemas.openxmlformats.org/officeDocument/2006/math" xmlns:v="urn:schemas-microsoft-com:vml" xmlns:wp14="http://schemas.microsoft.com/office/word/2010/wordprocessingDrawing" xmlns:wp="http://schemas.openxmlformats.org/drawingml/2006/wordprocessingDrawing" xmlns:w10="urn:schemas-microsoft-com:office:word" xmlns:w="http://schemas.openxmlformats.org/wordprocessingml/2006/main" xmlns:w14="http://schemas.microsoft.com/office/word/2010/wordml" xmlns:w15="http://schemas.microsoft.com/office/word/2012/wordml" xmlns:w16cex="http://schemas.microsoft.com/office/word/2018/wordml/cex" xmlns:w16cid="http://schemas.microsoft.com/office/word/2016/wordml/cid" xmlns:w16="http://schemas.microsoft.com/office/word/2018/wordml" xmlns:w16du="http://schemas.microsoft.com/office/word/2023/wordml/word16du" xmlns:w16sdtdh="http://schemas.microsoft.com/office/word/2020/wordml/sdtdatahash" xmlns:w16se="http://schemas.microsoft.com/office/word/2015/wordml/symex" xmlns:wpg="http://schemas.microsoft.com/office/word/2010/wordprocessingGroup" xmlns:wpi="http://schemas.microsoft.com/office/word/2010/wordprocessingInk" xmlns:wne="http://schemas.microsoft.com/office/word/2006/wordml" xmlns:wps="http://schemas.microsoft.com/office/word/2010/wordprocessingShape" mc:Ignorable="w14 w15 w16se w16cid w16 w16cex w16sdtdh w16du wp14">
   <w:p>
     <w:pPr>
       <w:pStyle w:val="Sidehoved"/>
@@ -33122,7 +33261,7 @@
 </file>
 
 <file path=word/header3.xml><?xml version="1.0" encoding="utf-8"?>
-<w:hdr xmlns:wpc="http://schemas.microsoft.com/office/word/2010/wordprocessingCanvas" xmlns:cx="http://schemas.microsoft.com/office/drawing/2014/chartex" xmlns:cx1="http://schemas.microsoft.com/office/drawing/2015/9/8/chartex" xmlns:cx2="http://schemas.microsoft.com/office/drawing/2015/10/21/chartex" xmlns:cx3="http://schemas.microsoft.com/office/drawing/2016/5/9/chartex" xmlns:cx4="http://schemas.microsoft.com/office/drawing/2016/5/10/chartex" xmlns:cx5="http://schemas.microsoft.com/office/drawing/2016/5/11/chartex" xmlns:cx6="http://schemas.microsoft.com/office/drawing/2016/5/12/chartex" xmlns:cx7="http://schemas.microsoft.com/office/drawing/2016/5/13/chartex" xmlns:cx8="http://schemas.microsoft.com/office/drawing/2016/5/14/chartex" xmlns:mc="http://schemas.openxmlformats.org/markup-compatibility/2006" xmlns:aink="http://schemas.microsoft.com/office/drawing/2016/ink" xmlns:am3d="http://schemas.microsoft.com/office/drawing/2017/model3d" xmlns:o="urn:schemas-microsoft-com:office:office" xmlns:oel="http://schemas.microsoft.com/office/2019/extlst" xmlns:r="http://schemas.openxmlformats.org/officeDocument/2006/relationships" xmlns:m="http://schemas.openxmlformats.org/officeDocument/2006/math" xmlns:v="urn:schemas-microsoft-com:vml" xmlns:wp14="http://schemas.microsoft.com/office/word/2010/wordprocessingDrawing" xmlns:wp="http://schemas.openxmlformats.org/drawingml/2006/wordprocessingDrawing" xmlns:w10="urn:schemas-microsoft-com:office:word" xmlns:w="http://schemas.openxmlformats.org/wordprocessingml/2006/main" xmlns:w14="http://schemas.microsoft.com/office/word/2010/wordml" xmlns:w15="http://schemas.microsoft.com/office/word/2012/wordml" xmlns:w16cex="http://schemas.microsoft.com/office/word/2018/wordml/cex" xmlns:w16cid="http://schemas.microsoft.com/office/word/2016/wordml/cid" xmlns:w16="http://schemas.microsoft.com/office/word/2018/wordml" xmlns:w16sdtdh="http://schemas.microsoft.com/office/word/2020/wordml/sdtdatahash" xmlns:w16se="http://schemas.microsoft.com/office/word/2015/wordml/symex" xmlns:wpg="http://schemas.microsoft.com/office/word/2010/wordprocessingGroup" xmlns:wpi="http://schemas.microsoft.com/office/word/2010/wordprocessingInk" xmlns:wne="http://schemas.microsoft.com/office/word/2006/wordml" xmlns:wps="http://schemas.microsoft.com/office/word/2010/wordprocessingShape" mc:Ignorable="w14 w15 w16se w16cid w16 w16cex w16sdtdh wp14">
+<w:hdr xmlns:wpc="http://schemas.microsoft.com/office/word/2010/wordprocessingCanvas" xmlns:cx="http://schemas.microsoft.com/office/drawing/2014/chartex" xmlns:cx1="http://schemas.microsoft.com/office/drawing/2015/9/8/chartex" xmlns:cx2="http://schemas.microsoft.com/office/drawing/2015/10/21/chartex" xmlns:cx3="http://schemas.microsoft.com/office/drawing/2016/5/9/chartex" xmlns:cx4="http://schemas.microsoft.com/office/drawing/2016/5/10/chartex" xmlns:cx5="http://schemas.microsoft.com/office/drawing/2016/5/11/chartex" xmlns:cx6="http://schemas.microsoft.com/office/drawing/2016/5/12/chartex" xmlns:cx7="http://schemas.microsoft.com/office/drawing/2016/5/13/chartex" xmlns:cx8="http://schemas.microsoft.com/office/drawing/2016/5/14/chartex" xmlns:mc="http://schemas.openxmlformats.org/markup-compatibility/2006" xmlns:aink="http://schemas.microsoft.com/office/drawing/2016/ink" xmlns:am3d="http://schemas.microsoft.com/office/drawing/2017/model3d" xmlns:o="urn:schemas-microsoft-com:office:office" xmlns:oel="http://schemas.microsoft.com/office/2019/extlst" xmlns:r="http://schemas.openxmlformats.org/officeDocument/2006/relationships" xmlns:m="http://schemas.openxmlformats.org/officeDocument/2006/math" xmlns:v="urn:schemas-microsoft-com:vml" xmlns:wp14="http://schemas.microsoft.com/office/word/2010/wordprocessingDrawing" xmlns:wp="http://schemas.openxmlformats.org/drawingml/2006/wordprocessingDrawing" xmlns:w10="urn:schemas-microsoft-com:office:word" xmlns:w="http://schemas.openxmlformats.org/wordprocessingml/2006/main" xmlns:w14="http://schemas.microsoft.com/office/word/2010/wordml" xmlns:w15="http://schemas.microsoft.com/office/word/2012/wordml" xmlns:w16cex="http://schemas.microsoft.com/office/word/2018/wordml/cex" xmlns:w16cid="http://schemas.microsoft.com/office/word/2016/wordml/cid" xmlns:w16="http://schemas.microsoft.com/office/word/2018/wordml" xmlns:w16du="http://schemas.microsoft.com/office/word/2023/wordml/word16du" xmlns:w16sdtdh="http://schemas.microsoft.com/office/word/2020/wordml/sdtdatahash" xmlns:w16se="http://schemas.microsoft.com/office/word/2015/wordml/symex" xmlns:wpg="http://schemas.microsoft.com/office/word/2010/wordprocessingGroup" xmlns:wpi="http://schemas.microsoft.com/office/word/2010/wordprocessingInk" xmlns:wne="http://schemas.microsoft.com/office/word/2006/wordml" xmlns:wps="http://schemas.microsoft.com/office/word/2010/wordprocessingShape" mc:Ignorable="w14 w15 w16se w16cid w16 w16cex w16sdtdh w16du wp14">
   <w:p>
     <w:pPr>
       <w:pStyle w:val="Sidehoved"/>
@@ -33132,7 +33271,7 @@
 </file>
 
 <file path=word/header4.xml><?xml version="1.0" encoding="utf-8"?>
-<w:hdr xmlns:wpc="http://schemas.microsoft.com/office/word/2010/wordprocessingCanvas" xmlns:cx="http://schemas.microsoft.com/office/drawing/2014/chartex" xmlns:cx1="http://schemas.microsoft.com/office/drawing/2015/9/8/chartex" xmlns:cx2="http://schemas.microsoft.com/office/drawing/2015/10/21/chartex" xmlns:cx3="http://schemas.microsoft.com/office/drawing/2016/5/9/chartex" xmlns:cx4="http://schemas.microsoft.com/office/drawing/2016/5/10/chartex" xmlns:cx5="http://schemas.microsoft.com/office/drawing/2016/5/11/chartex" xmlns:cx6="http://schemas.microsoft.com/office/drawing/2016/5/12/chartex" xmlns:cx7="http://schemas.microsoft.com/office/drawing/2016/5/13/chartex" xmlns:cx8="http://schemas.microsoft.com/office/drawing/2016/5/14/chartex" xmlns:mc="http://schemas.openxmlformats.org/markup-compatibility/2006" xmlns:aink="http://schemas.microsoft.com/office/drawing/2016/ink" xmlns:am3d="http://schemas.microsoft.com/office/drawing/2017/model3d" xmlns:o="urn:schemas-microsoft-com:office:office" xmlns:oel="http://schemas.microsoft.com/office/2019/extlst" xmlns:r="http://schemas.openxmlformats.org/officeDocument/2006/relationships" xmlns:m="http://schemas.openxmlformats.org/officeDocument/2006/math" xmlns:v="urn:schemas-microsoft-com:vml" xmlns:wp14="http://schemas.microsoft.com/office/word/2010/wordprocessingDrawing" xmlns:wp="http://schemas.openxmlformats.org/drawingml/2006/wordprocessingDrawing" xmlns:w10="urn:schemas-microsoft-com:office:word" xmlns:w="http://schemas.openxmlformats.org/wordprocessingml/2006/main" xmlns:w14="http://schemas.microsoft.com/office/word/2010/wordml" xmlns:w15="http://schemas.microsoft.com/office/word/2012/wordml" xmlns:w16cex="http://schemas.microsoft.com/office/word/2018/wordml/cex" xmlns:w16cid="http://schemas.microsoft.com/office/word/2016/wordml/cid" xmlns:w16="http://schemas.microsoft.com/office/word/2018/wordml" xmlns:w16sdtdh="http://schemas.microsoft.com/office/word/2020/wordml/sdtdatahash" xmlns:w16se="http://schemas.microsoft.com/office/word/2015/wordml/symex" xmlns:wpg="http://schemas.microsoft.com/office/word/2010/wordprocessingGroup" xmlns:wpi="http://schemas.microsoft.com/office/word/2010/wordprocessingInk" xmlns:wne="http://schemas.microsoft.com/office/word/2006/wordml" xmlns:wps="http://schemas.microsoft.com/office/word/2010/wordprocessingShape" mc:Ignorable="w14 w15 w16se w16cid w16 w16cex w16sdtdh wp14">
+<w:hdr xmlns:wpc="http://schemas.microsoft.com/office/word/2010/wordprocessingCanvas" xmlns:cx="http://schemas.microsoft.com/office/drawing/2014/chartex" xmlns:cx1="http://schemas.microsoft.com/office/drawing/2015/9/8/chartex" xmlns:cx2="http://schemas.microsoft.com/office/drawing/2015/10/21/chartex" xmlns:cx3="http://schemas.microsoft.com/office/drawing/2016/5/9/chartex" xmlns:cx4="http://schemas.microsoft.com/office/drawing/2016/5/10/chartex" xmlns:cx5="http://schemas.microsoft.com/office/drawing/2016/5/11/chartex" xmlns:cx6="http://schemas.microsoft.com/office/drawing/2016/5/12/chartex" xmlns:cx7="http://schemas.microsoft.com/office/drawing/2016/5/13/chartex" xmlns:cx8="http://schemas.microsoft.com/office/drawing/2016/5/14/chartex" xmlns:mc="http://schemas.openxmlformats.org/markup-compatibility/2006" xmlns:aink="http://schemas.microsoft.com/office/drawing/2016/ink" xmlns:am3d="http://schemas.microsoft.com/office/drawing/2017/model3d" xmlns:o="urn:schemas-microsoft-com:office:office" xmlns:oel="http://schemas.microsoft.com/office/2019/extlst" xmlns:r="http://schemas.openxmlformats.org/officeDocument/2006/relationships" xmlns:m="http://schemas.openxmlformats.org/officeDocument/2006/math" xmlns:v="urn:schemas-microsoft-com:vml" xmlns:wp14="http://schemas.microsoft.com/office/word/2010/wordprocessingDrawing" xmlns:wp="http://schemas.openxmlformats.org/drawingml/2006/wordprocessingDrawing" xmlns:w10="urn:schemas-microsoft-com:office:word" xmlns:w="http://schemas.openxmlformats.org/wordprocessingml/2006/main" xmlns:w14="http://schemas.microsoft.com/office/word/2010/wordml" xmlns:w15="http://schemas.microsoft.com/office/word/2012/wordml" xmlns:w16cex="http://schemas.microsoft.com/office/word/2018/wordml/cex" xmlns:w16cid="http://schemas.microsoft.com/office/word/2016/wordml/cid" xmlns:w16="http://schemas.microsoft.com/office/word/2018/wordml" xmlns:w16du="http://schemas.microsoft.com/office/word/2023/wordml/word16du" xmlns:w16sdtdh="http://schemas.microsoft.com/office/word/2020/wordml/sdtdatahash" xmlns:w16se="http://schemas.microsoft.com/office/word/2015/wordml/symex" xmlns:wpg="http://schemas.microsoft.com/office/word/2010/wordprocessingGroup" xmlns:wpi="http://schemas.microsoft.com/office/word/2010/wordprocessingInk" xmlns:wne="http://schemas.microsoft.com/office/word/2006/wordml" xmlns:wps="http://schemas.microsoft.com/office/word/2010/wordprocessingShape" mc:Ignorable="w14 w15 w16se w16cid w16 w16cex w16sdtdh w16du wp14">
   <w:p>
     <w:pPr>
       <w:pStyle w:val="Sidehoved"/>
@@ -33142,7 +33281,7 @@
 </file>
 
 <file path=word/numbering.xml><?xml version="1.0" encoding="utf-8"?>
-<w:numbering xmlns:wpc="http://schemas.microsoft.com/office/word/2010/wordprocessingCanvas" xmlns:cx="http://schemas.microsoft.com/office/drawing/2014/chartex" xmlns:cx1="http://schemas.microsoft.com/office/drawing/2015/9/8/chartex" xmlns:cx2="http://schemas.microsoft.com/office/drawing/2015/10/21/chartex" xmlns:cx3="http://schemas.microsoft.com/office/drawing/2016/5/9/chartex" xmlns:cx4="http://schemas.microsoft.com/office/drawing/2016/5/10/chartex" xmlns:cx5="http://schemas.microsoft.com/office/drawing/2016/5/11/chartex" xmlns:cx6="http://schemas.microsoft.com/office/drawing/2016/5/12/chartex" xmlns:cx7="http://schemas.microsoft.com/office/drawing/2016/5/13/chartex" xmlns:cx8="http://schemas.microsoft.com/office/drawing/2016/5/14/chartex" xmlns:mc="http://schemas.openxmlformats.org/markup-compatibility/2006" xmlns:aink="http://schemas.microsoft.com/office/drawing/2016/ink" xmlns:am3d="http://schemas.microsoft.com/office/drawing/2017/model3d" xmlns:o="urn:schemas-microsoft-com:office:office" xmlns:oel="http://schemas.microsoft.com/office/2019/extlst" xmlns:r="http://schemas.openxmlformats.org/officeDocument/2006/relationships" xmlns:m="http://schemas.openxmlformats.org/officeDocument/2006/math" xmlns:v="urn:schemas-microsoft-com:vml" xmlns:wp14="http://schemas.microsoft.com/office/word/2010/wordprocessingDrawing" xmlns:wp="http://schemas.openxmlformats.org/drawingml/2006/wordprocessingDrawing" xmlns:w10="urn:schemas-microsoft-com:office:word" xmlns:w="http://schemas.openxmlformats.org/wordprocessingml/2006/main" xmlns:w14="http://schemas.microsoft.com/office/word/2010/wordml" xmlns:w15="http://schemas.microsoft.com/office/word/2012/wordml" xmlns:w16cex="http://schemas.microsoft.com/office/word/2018/wordml/cex" xmlns:w16cid="http://schemas.microsoft.com/office/word/2016/wordml/cid" xmlns:w16="http://schemas.microsoft.com/office/word/2018/wordml" xmlns:w16sdtdh="http://schemas.microsoft.com/office/word/2020/wordml/sdtdatahash" xmlns:w16se="http://schemas.microsoft.com/office/word/2015/wordml/symex" xmlns:wpg="http://schemas.microsoft.com/office/word/2010/wordprocessingGroup" xmlns:wpi="http://schemas.microsoft.com/office/word/2010/wordprocessingInk" xmlns:wne="http://schemas.microsoft.com/office/word/2006/wordml" xmlns:wps="http://schemas.microsoft.com/office/word/2010/wordprocessingShape" mc:Ignorable="w14 w15 w16se w16cid w16 w16cex w16sdtdh wp14">
+<w:numbering xmlns:wpc="http://schemas.microsoft.com/office/word/2010/wordprocessingCanvas" xmlns:cx="http://schemas.microsoft.com/office/drawing/2014/chartex" xmlns:cx1="http://schemas.microsoft.com/office/drawing/2015/9/8/chartex" xmlns:cx2="http://schemas.microsoft.com/office/drawing/2015/10/21/chartex" xmlns:cx3="http://schemas.microsoft.com/office/drawing/2016/5/9/chartex" xmlns:cx4="http://schemas.microsoft.com/office/drawing/2016/5/10/chartex" xmlns:cx5="http://schemas.microsoft.com/office/drawing/2016/5/11/chartex" xmlns:cx6="http://schemas.microsoft.com/office/drawing/2016/5/12/chartex" xmlns:cx7="http://schemas.microsoft.com/office/drawing/2016/5/13/chartex" xmlns:cx8="http://schemas.microsoft.com/office/drawing/2016/5/14/chartex" xmlns:mc="http://schemas.openxmlformats.org/markup-compatibility/2006" xmlns:aink="http://schemas.microsoft.com/office/drawing/2016/ink" xmlns:am3d="http://schemas.microsoft.com/office/drawing/2017/model3d" xmlns:o="urn:schemas-microsoft-com:office:office" xmlns:oel="http://schemas.microsoft.com/office/2019/extlst" xmlns:r="http://schemas.openxmlformats.org/officeDocument/2006/relationships" xmlns:m="http://schemas.openxmlformats.org/officeDocument/2006/math" xmlns:v="urn:schemas-microsoft-com:vml" xmlns:wp14="http://schemas.microsoft.com/office/word/2010/wordprocessingDrawing" xmlns:wp="http://schemas.openxmlformats.org/drawingml/2006/wordprocessingDrawing" xmlns:w10="urn:schemas-microsoft-com:office:word" xmlns:w="http://schemas.openxmlformats.org/wordprocessingml/2006/main" xmlns:w14="http://schemas.microsoft.com/office/word/2010/wordml" xmlns:w15="http://schemas.microsoft.com/office/word/2012/wordml" xmlns:w16cex="http://schemas.microsoft.com/office/word/2018/wordml/cex" xmlns:w16cid="http://schemas.microsoft.com/office/word/2016/wordml/cid" xmlns:w16="http://schemas.microsoft.com/office/word/2018/wordml" xmlns:w16du="http://schemas.microsoft.com/office/word/2023/wordml/word16du" xmlns:w16sdtdh="http://schemas.microsoft.com/office/word/2020/wordml/sdtdatahash" xmlns:w16se="http://schemas.microsoft.com/office/word/2015/wordml/symex" xmlns:wpg="http://schemas.microsoft.com/office/word/2010/wordprocessingGroup" xmlns:wpi="http://schemas.microsoft.com/office/word/2010/wordprocessingInk" xmlns:wne="http://schemas.microsoft.com/office/word/2006/wordml" xmlns:wps="http://schemas.microsoft.com/office/word/2010/wordprocessingShape" mc:Ignorable="w14 w15 w16se w16cid w16 w16cex w16sdtdh w16du wp14">
   <w:abstractNum w:abstractNumId="0" w15:restartNumberingAfterBreak="0">
     <w:nsid w:val="06AA60AA"/>
     <w:multiLevelType w:val="hybridMultilevel"/>
@@ -35808,7 +35947,7 @@
 </file>
 
 <file path=word/styles.xml><?xml version="1.0" encoding="utf-8"?>
-<w:styles xmlns:mc="http://schemas.openxmlformats.org/markup-compatibility/2006" xmlns:r="http://schemas.openxmlformats.org/officeDocument/2006/relationships" xmlns:w="http://schemas.openxmlformats.org/wordprocessingml/2006/main" xmlns:w14="http://schemas.microsoft.com/office/word/2010/wordml" xmlns:w15="http://schemas.microsoft.com/office/word/2012/wordml" xmlns:w16cex="http://schemas.microsoft.com/office/word/2018/wordml/cex" xmlns:w16cid="http://schemas.microsoft.com/office/word/2016/wordml/cid" xmlns:w16="http://schemas.microsoft.com/office/word/2018/wordml" xmlns:w16sdtdh="http://schemas.microsoft.com/office/word/2020/wordml/sdtdatahash" xmlns:w16se="http://schemas.microsoft.com/office/word/2015/wordml/symex" mc:Ignorable="w14 w15 w16se w16cid w16 w16cex w16sdtdh">
+<w:styles xmlns:mc="http://schemas.openxmlformats.org/markup-compatibility/2006" xmlns:r="http://schemas.openxmlformats.org/officeDocument/2006/relationships" xmlns:w="http://schemas.openxmlformats.org/wordprocessingml/2006/main" xmlns:w14="http://schemas.microsoft.com/office/word/2010/wordml" xmlns:w15="http://schemas.microsoft.com/office/word/2012/wordml" xmlns:w16cex="http://schemas.microsoft.com/office/word/2018/wordml/cex" xmlns:w16cid="http://schemas.microsoft.com/office/word/2016/wordml/cid" xmlns:w16="http://schemas.microsoft.com/office/word/2018/wordml" xmlns:w16du="http://schemas.microsoft.com/office/word/2023/wordml/word16du" xmlns:w16sdtdh="http://schemas.microsoft.com/office/word/2020/wordml/sdtdatahash" xmlns:w16se="http://schemas.microsoft.com/office/word/2015/wordml/symex" mc:Ignorable="w14 w15 w16se w16cid w16 w16cex w16sdtdh w16du">
   <w:docDefaults>
     <w:rPrDefault>
       <w:rPr>
@@ -37128,7 +37267,7 @@
 </file>
 
 <file path=word/glossary/document.xml><?xml version="1.0" encoding="utf-8"?>
-<w:glossaryDocument xmlns:wpc="http://schemas.microsoft.com/office/word/2010/wordprocessingCanvas" xmlns:cx="http://schemas.microsoft.com/office/drawing/2014/chartex" xmlns:cx1="http://schemas.microsoft.com/office/drawing/2015/9/8/chartex" xmlns:cx2="http://schemas.microsoft.com/office/drawing/2015/10/21/chartex" xmlns:cx3="http://schemas.microsoft.com/office/drawing/2016/5/9/chartex" xmlns:cx4="http://schemas.microsoft.com/office/drawing/2016/5/10/chartex" xmlns:cx5="http://schemas.microsoft.com/office/drawing/2016/5/11/chartex" xmlns:cx6="http://schemas.microsoft.com/office/drawing/2016/5/12/chartex" xmlns:cx7="http://schemas.microsoft.com/office/drawing/2016/5/13/chartex" xmlns:cx8="http://schemas.microsoft.com/office/drawing/2016/5/14/chartex" xmlns:mc="http://schemas.openxmlformats.org/markup-compatibility/2006" xmlns:aink="http://schemas.microsoft.com/office/drawing/2016/ink" xmlns:am3d="http://schemas.microsoft.com/office/drawing/2017/model3d" xmlns:o="urn:schemas-microsoft-com:office:office" xmlns:oel="http://schemas.microsoft.com/office/2019/extlst" xmlns:r="http://schemas.openxmlformats.org/officeDocument/2006/relationships" xmlns:m="http://schemas.openxmlformats.org/officeDocument/2006/math" xmlns:v="urn:schemas-microsoft-com:vml" xmlns:wp14="http://schemas.microsoft.com/office/word/2010/wordprocessingDrawing" xmlns:wp="http://schemas.openxmlformats.org/drawingml/2006/wordprocessingDrawing" xmlns:w10="urn:schemas-microsoft-com:office:word" xmlns:w="http://schemas.openxmlformats.org/wordprocessingml/2006/main" xmlns:w14="http://schemas.microsoft.com/office/word/2010/wordml" xmlns:w15="http://schemas.microsoft.com/office/word/2012/wordml" xmlns:w16cex="http://schemas.microsoft.com/office/word/2018/wordml/cex" xmlns:w16cid="http://schemas.microsoft.com/office/word/2016/wordml/cid" xmlns:w16="http://schemas.microsoft.com/office/word/2018/wordml" xmlns:w16sdtdh="http://schemas.microsoft.com/office/word/2020/wordml/sdtdatahash" xmlns:w16se="http://schemas.microsoft.com/office/word/2015/wordml/symex" xmlns:wpg="http://schemas.microsoft.com/office/word/2010/wordprocessingGroup" xmlns:wpi="http://schemas.microsoft.com/office/word/2010/wordprocessingInk" xmlns:wne="http://schemas.microsoft.com/office/word/2006/wordml" xmlns:wps="http://schemas.microsoft.com/office/word/2010/wordprocessingShape" mc:Ignorable="w14 w15 w16se w16cid w16 w16cex w16sdtdh wp14">
+<w:glossaryDocument xmlns:wpc="http://schemas.microsoft.com/office/word/2010/wordprocessingCanvas" xmlns:cx="http://schemas.microsoft.com/office/drawing/2014/chartex" xmlns:cx1="http://schemas.microsoft.com/office/drawing/2015/9/8/chartex" xmlns:cx2="http://schemas.microsoft.com/office/drawing/2015/10/21/chartex" xmlns:cx3="http://schemas.microsoft.com/office/drawing/2016/5/9/chartex" xmlns:cx4="http://schemas.microsoft.com/office/drawing/2016/5/10/chartex" xmlns:cx5="http://schemas.microsoft.com/office/drawing/2016/5/11/chartex" xmlns:cx6="http://schemas.microsoft.com/office/drawing/2016/5/12/chartex" xmlns:cx7="http://schemas.microsoft.com/office/drawing/2016/5/13/chartex" xmlns:cx8="http://schemas.microsoft.com/office/drawing/2016/5/14/chartex" xmlns:mc="http://schemas.openxmlformats.org/markup-compatibility/2006" xmlns:aink="http://schemas.microsoft.com/office/drawing/2016/ink" xmlns:am3d="http://schemas.microsoft.com/office/drawing/2017/model3d" xmlns:o="urn:schemas-microsoft-com:office:office" xmlns:oel="http://schemas.microsoft.com/office/2019/extlst" xmlns:r="http://schemas.openxmlformats.org/officeDocument/2006/relationships" xmlns:m="http://schemas.openxmlformats.org/officeDocument/2006/math" xmlns:v="urn:schemas-microsoft-com:vml" xmlns:wp14="http://schemas.microsoft.com/office/word/2010/wordprocessingDrawing" xmlns:wp="http://schemas.openxmlformats.org/drawingml/2006/wordprocessingDrawing" xmlns:w10="urn:schemas-microsoft-com:office:word" xmlns:w="http://schemas.openxmlformats.org/wordprocessingml/2006/main" xmlns:w14="http://schemas.microsoft.com/office/word/2010/wordml" xmlns:w15="http://schemas.microsoft.com/office/word/2012/wordml" xmlns:w16cex="http://schemas.microsoft.com/office/word/2018/wordml/cex" xmlns:w16cid="http://schemas.microsoft.com/office/word/2016/wordml/cid" xmlns:w16="http://schemas.microsoft.com/office/word/2018/wordml" xmlns:w16du="http://schemas.microsoft.com/office/word/2023/wordml/word16du" xmlns:w16sdtdh="http://schemas.microsoft.com/office/word/2020/wordml/sdtdatahash" xmlns:w16se="http://schemas.microsoft.com/office/word/2015/wordml/symex" xmlns:wpg="http://schemas.microsoft.com/office/word/2010/wordprocessingGroup" xmlns:wpi="http://schemas.microsoft.com/office/word/2010/wordprocessingInk" xmlns:wne="http://schemas.microsoft.com/office/word/2006/wordml" xmlns:wps="http://schemas.microsoft.com/office/word/2010/wordprocessingShape" mc:Ignorable="w14 w15 w16se w16cid w16 w16cex w16sdtdh w16du wp14">
   <w:docParts>
     <w:docPart>
       <w:docPartPr>
@@ -39024,7 +39163,7 @@
 </file>
 
 <file path=word/glossary/fontTable.xml><?xml version="1.0" encoding="utf-8"?>
-<w:fonts xmlns:mc="http://schemas.openxmlformats.org/markup-compatibility/2006" xmlns:r="http://schemas.openxmlformats.org/officeDocument/2006/relationships" xmlns:w="http://schemas.openxmlformats.org/wordprocessingml/2006/main" xmlns:w14="http://schemas.microsoft.com/office/word/2010/wordml" xmlns:w15="http://schemas.microsoft.com/office/word/2012/wordml" xmlns:w16cex="http://schemas.microsoft.com/office/word/2018/wordml/cex" xmlns:w16cid="http://schemas.microsoft.com/office/word/2016/wordml/cid" xmlns:w16="http://schemas.microsoft.com/office/word/2018/wordml" xmlns:w16sdtdh="http://schemas.microsoft.com/office/word/2020/wordml/sdtdatahash" xmlns:w16se="http://schemas.microsoft.com/office/word/2015/wordml/symex" mc:Ignorable="w14 w15 w16se w16cid w16 w16cex w16sdtdh">
+<w:fonts xmlns:mc="http://schemas.openxmlformats.org/markup-compatibility/2006" xmlns:r="http://schemas.openxmlformats.org/officeDocument/2006/relationships" xmlns:w="http://schemas.openxmlformats.org/wordprocessingml/2006/main" xmlns:w14="http://schemas.microsoft.com/office/word/2010/wordml" xmlns:w15="http://schemas.microsoft.com/office/word/2012/wordml" xmlns:w16cex="http://schemas.microsoft.com/office/word/2018/wordml/cex" xmlns:w16cid="http://schemas.microsoft.com/office/word/2016/wordml/cid" xmlns:w16="http://schemas.microsoft.com/office/word/2018/wordml" xmlns:w16du="http://schemas.microsoft.com/office/word/2023/wordml/word16du" xmlns:w16sdtdh="http://schemas.microsoft.com/office/word/2020/wordml/sdtdatahash" xmlns:w16se="http://schemas.microsoft.com/office/word/2015/wordml/symex" mc:Ignorable="w14 w15 w16se w16cid w16 w16cex w16sdtdh w16du">
   <w:font w:name="Symbol">
     <w:panose1 w:val="05050102010706020507"/>
     <w:charset w:val="02"/>
@@ -39068,7 +39207,6 @@
     <w:sig w:usb0="E0002EFF" w:usb1="C000785B" w:usb2="00000009" w:usb3="00000000" w:csb0="000001FF" w:csb1="00000000"/>
   </w:font>
   <w:font w:name="Roboto Light">
-    <w:altName w:val="Arial"/>
     <w:charset w:val="00"/>
     <w:family w:val="auto"/>
     <w:pitch w:val="variable"/>
@@ -39089,11 +39227,23 @@
     <w:pitch w:val="fixed"/>
     <w:sig w:usb0="E00002FF" w:usb1="6AC7FDFB" w:usb2="08000012" w:usb3="00000000" w:csb0="0002009F" w:csb1="00000000"/>
   </w:font>
+  <w:font w:name="Aptos">
+    <w:charset w:val="00"/>
+    <w:family w:val="swiss"/>
+    <w:pitch w:val="variable"/>
+    <w:sig w:usb0="20000287" w:usb1="00000003" w:usb2="00000000" w:usb3="00000000" w:csb0="0000019F" w:csb1="00000000"/>
+  </w:font>
+  <w:font w:name="Aptos Display">
+    <w:charset w:val="00"/>
+    <w:family w:val="swiss"/>
+    <w:pitch w:val="variable"/>
+    <w:sig w:usb0="20000287" w:usb1="00000003" w:usb2="00000000" w:usb3="00000000" w:csb0="0000019F" w:csb1="00000000"/>
+  </w:font>
 </w:fonts>
 </file>
 
 <file path=word/glossary/settings.xml><?xml version="1.0" encoding="utf-8"?>
-<w:settings xmlns:mc="http://schemas.openxmlformats.org/markup-compatibility/2006" xmlns:o="urn:schemas-microsoft-com:office:office" xmlns:r="http://schemas.openxmlformats.org/officeDocument/2006/relationships" xmlns:m="http://schemas.openxmlformats.org/officeDocument/2006/math" xmlns:v="urn:schemas-microsoft-com:vml" xmlns:w10="urn:schemas-microsoft-com:office:word" xmlns:w="http://schemas.openxmlformats.org/wordprocessingml/2006/main" xmlns:w14="http://schemas.microsoft.com/office/word/2010/wordml" xmlns:w15="http://schemas.microsoft.com/office/word/2012/wordml" xmlns:w16cex="http://schemas.microsoft.com/office/word/2018/wordml/cex" xmlns:w16cid="http://schemas.microsoft.com/office/word/2016/wordml/cid" xmlns:w16="http://schemas.microsoft.com/office/word/2018/wordml" xmlns:w16sdtdh="http://schemas.microsoft.com/office/word/2020/wordml/sdtdatahash" xmlns:w16se="http://schemas.microsoft.com/office/word/2015/wordml/symex" xmlns:sl="http://schemas.openxmlformats.org/schemaLibrary/2006/main" mc:Ignorable="w14 w15 w16se w16cid w16 w16cex w16sdtdh">
+<w:settings xmlns:mc="http://schemas.openxmlformats.org/markup-compatibility/2006" xmlns:o="urn:schemas-microsoft-com:office:office" xmlns:r="http://schemas.openxmlformats.org/officeDocument/2006/relationships" xmlns:m="http://schemas.openxmlformats.org/officeDocument/2006/math" xmlns:v="urn:schemas-microsoft-com:vml" xmlns:w10="urn:schemas-microsoft-com:office:word" xmlns:w="http://schemas.openxmlformats.org/wordprocessingml/2006/main" xmlns:w14="http://schemas.microsoft.com/office/word/2010/wordml" xmlns:w15="http://schemas.microsoft.com/office/word/2012/wordml" xmlns:w16cex="http://schemas.microsoft.com/office/word/2018/wordml/cex" xmlns:w16cid="http://schemas.microsoft.com/office/word/2016/wordml/cid" xmlns:w16="http://schemas.microsoft.com/office/word/2018/wordml" xmlns:w16du="http://schemas.microsoft.com/office/word/2023/wordml/word16du" xmlns:w16sdtdh="http://schemas.microsoft.com/office/word/2020/wordml/sdtdatahash" xmlns:w16se="http://schemas.microsoft.com/office/word/2015/wordml/symex" xmlns:sl="http://schemas.openxmlformats.org/schemaLibrary/2006/main" mc:Ignorable="w14 w15 w16se w16cid w16 w16cex w16sdtdh w16du">
   <w:view w:val="normal"/>
   <w:defaultTabStop w:val="1304"/>
   <w:hyphenationZone w:val="425"/>
@@ -39112,15 +39262,19 @@
     <w:rsid w:val="0006714B"/>
     <w:rsid w:val="00071C68"/>
     <w:rsid w:val="000B6497"/>
+    <w:rsid w:val="000B696D"/>
     <w:rsid w:val="000D0819"/>
     <w:rsid w:val="000E2D81"/>
     <w:rsid w:val="001742B0"/>
+    <w:rsid w:val="001C4F04"/>
     <w:rsid w:val="001E1A17"/>
     <w:rsid w:val="001E448C"/>
     <w:rsid w:val="002806EF"/>
     <w:rsid w:val="00280766"/>
+    <w:rsid w:val="002D2F2D"/>
     <w:rsid w:val="002F6780"/>
     <w:rsid w:val="00304FF0"/>
+    <w:rsid w:val="00307EE6"/>
     <w:rsid w:val="00326F77"/>
     <w:rsid w:val="003B574C"/>
     <w:rsid w:val="00423233"/>
@@ -39158,6 +39312,7 @@
     <w:rsid w:val="00A93204"/>
     <w:rsid w:val="00AA728A"/>
     <w:rsid w:val="00B54369"/>
+    <w:rsid w:val="00BD6E7C"/>
     <w:rsid w:val="00BF6F93"/>
     <w:rsid w:val="00C05EED"/>
     <w:rsid w:val="00C52E73"/>
@@ -39199,7 +39354,7 @@
 </file>
 
 <file path=word/glossary/styles.xml><?xml version="1.0" encoding="utf-8"?>
-<w:styles xmlns:mc="http://schemas.openxmlformats.org/markup-compatibility/2006" xmlns:r="http://schemas.openxmlformats.org/officeDocument/2006/relationships" xmlns:w="http://schemas.openxmlformats.org/wordprocessingml/2006/main" xmlns:w14="http://schemas.microsoft.com/office/word/2010/wordml" xmlns:w15="http://schemas.microsoft.com/office/word/2012/wordml" xmlns:w16cex="http://schemas.microsoft.com/office/word/2018/wordml/cex" xmlns:w16cid="http://schemas.microsoft.com/office/word/2016/wordml/cid" xmlns:w16="http://schemas.microsoft.com/office/word/2018/wordml" xmlns:w16sdtdh="http://schemas.microsoft.com/office/word/2020/wordml/sdtdatahash" xmlns:w16se="http://schemas.microsoft.com/office/word/2015/wordml/symex" mc:Ignorable="w14 w15 w16se w16cid w16 w16cex w16sdtdh">
+<w:styles xmlns:mc="http://schemas.openxmlformats.org/markup-compatibility/2006" xmlns:r="http://schemas.openxmlformats.org/officeDocument/2006/relationships" xmlns:w="http://schemas.openxmlformats.org/wordprocessingml/2006/main" xmlns:w14="http://schemas.microsoft.com/office/word/2010/wordml" xmlns:w15="http://schemas.microsoft.com/office/word/2012/wordml" xmlns:w16cex="http://schemas.microsoft.com/office/word/2018/wordml/cex" xmlns:w16cid="http://schemas.microsoft.com/office/word/2016/wordml/cid" xmlns:w16="http://schemas.microsoft.com/office/word/2018/wordml" xmlns:w16du="http://schemas.microsoft.com/office/word/2023/wordml/word16du" xmlns:w16sdtdh="http://schemas.microsoft.com/office/word/2020/wordml/sdtdatahash" xmlns:w16se="http://schemas.microsoft.com/office/word/2015/wordml/symex" mc:Ignorable="w14 w15 w16se w16cid w16 w16cex w16sdtdh w16du">
   <w:docDefaults>
     <w:rPrDefault>
       <w:rPr>
@@ -39890,7 +40045,7 @@
 </file>
 
 <file path=word/glossary/webSettings.xml><?xml version="1.0" encoding="utf-8"?>
-<w:webSettings xmlns:mc="http://schemas.openxmlformats.org/markup-compatibility/2006" xmlns:r="http://schemas.openxmlformats.org/officeDocument/2006/relationships" xmlns:w="http://schemas.openxmlformats.org/wordprocessingml/2006/main" xmlns:w14="http://schemas.microsoft.com/office/word/2010/wordml" xmlns:w15="http://schemas.microsoft.com/office/word/2012/wordml" xmlns:w16cex="http://schemas.microsoft.com/office/word/2018/wordml/cex" xmlns:w16cid="http://schemas.microsoft.com/office/word/2016/wordml/cid" xmlns:w16="http://schemas.microsoft.com/office/word/2018/wordml" xmlns:w16sdtdh="http://schemas.microsoft.com/office/word/2020/wordml/sdtdatahash" xmlns:w16se="http://schemas.microsoft.com/office/word/2015/wordml/symex" mc:Ignorable="w14 w15 w16se w16cid w16 w16cex w16sdtdh">
+<w:webSettings xmlns:mc="http://schemas.openxmlformats.org/markup-compatibility/2006" xmlns:r="http://schemas.openxmlformats.org/officeDocument/2006/relationships" xmlns:w="http://schemas.openxmlformats.org/wordprocessingml/2006/main" xmlns:w14="http://schemas.microsoft.com/office/word/2010/wordml" xmlns:w15="http://schemas.microsoft.com/office/word/2012/wordml" xmlns:w16cex="http://schemas.microsoft.com/office/word/2018/wordml/cex" xmlns:w16cid="http://schemas.microsoft.com/office/word/2016/wordml/cid" xmlns:w16="http://schemas.microsoft.com/office/word/2018/wordml" xmlns:w16du="http://schemas.microsoft.com/office/word/2023/wordml/word16du" xmlns:w16sdtdh="http://schemas.microsoft.com/office/word/2020/wordml/sdtdatahash" xmlns:w16se="http://schemas.microsoft.com/office/word/2015/wordml/symex" mc:Ignorable="w14 w15 w16se w16cid w16 w16cex w16sdtdh w16du">
   <w:optimizeForBrowser/>
   <w:allowPNG/>
 </w:webSettings>
@@ -40192,6 +40347,15 @@
 </file>
 
 <file path=customXml/item1.xml><?xml version="1.0" encoding="utf-8"?>
+<?mso-contentType ?>
+<FormTemplates xmlns="http://schemas.microsoft.com/sharepoint/v3/contenttype/forms">
+  <Display>DocumentLibraryForm</Display>
+  <Edit>DocumentLibraryForm</Edit>
+  <New>DocumentLibraryForm</New>
+</FormTemplates>
+</file>
+
+<file path=customXml/item2.xml><?xml version="1.0" encoding="utf-8"?>
 <p:properties xmlns:p="http://schemas.microsoft.com/office/2006/metadata/properties" xmlns:xsi="http://www.w3.org/2001/XMLSchema-instance" xmlns:pc="http://schemas.microsoft.com/office/infopath/2007/PartnerControls">
   <documentManagement>
     <lcf76f155ced4ddcb4097134ff3c332f xmlns="e73f9bf0-e559-46a2-b8f0-471d8efb8d38">
@@ -40202,16 +40366,11 @@
 </p:properties>
 </file>
 
-<file path=customXml/item2.xml><?xml version="1.0" encoding="utf-8"?>
-<?mso-contentType ?>
-<FormTemplates xmlns="http://schemas.microsoft.com/sharepoint/v3/contenttype/forms">
-  <Display>DocumentLibraryForm</Display>
-  <Edit>DocumentLibraryForm</Edit>
-  <New>DocumentLibraryForm</New>
-</FormTemplates>
+<file path=customXml/item3.xml><?xml version="1.0" encoding="utf-8"?>
+<b:Sources xmlns:b="http://schemas.openxmlformats.org/officeDocument/2006/bibliography" xmlns="http://schemas.openxmlformats.org/officeDocument/2006/bibliography" SelectedStyle="\APASixthEditionOfficeOnline.xsl" StyleName="APA" Version="6"/>
 </file>
 
-<file path=customXml/item3.xml><?xml version="1.0" encoding="utf-8"?>
+<file path=customXml/item4.xml><?xml version="1.0" encoding="utf-8"?>
 <ct:contentTypeSchema xmlns:ct="http://schemas.microsoft.com/office/2006/metadata/contentType" xmlns:ma="http://schemas.microsoft.com/office/2006/metadata/properties/metaAttributes" ct:_="" ma:_="" ma:contentTypeName="Dokument" ma:contentTypeID="0x01010061E1628293F0574B809CBB0D6A5C838A" ma:contentTypeVersion="14" ma:contentTypeDescription="Opret et nyt dokument." ma:contentTypeScope="" ma:versionID="1091283b06ec5b8d05a63cd54498253e">
   <xsd:schema xmlns:xsd="http://www.w3.org/2001/XMLSchema" xmlns:xs="http://www.w3.org/2001/XMLSchema" xmlns:p="http://schemas.microsoft.com/office/2006/metadata/properties" xmlns:ns2="e73f9bf0-e559-46a2-b8f0-471d8efb8d38" xmlns:ns3="5e4f782b-5056-426a-94a0-6e4aea8decc0" targetNamespace="http://schemas.microsoft.com/office/2006/metadata/properties" ma:root="true" ma:fieldsID="03b80f69e84992677cb274fd7a5f5644" ns2:_="" ns3:_="">
     <xsd:import namespace="e73f9bf0-e559-46a2-b8f0-471d8efb8d38"/>
@@ -40436,11 +40595,15 @@
 </ct:contentTypeSchema>
 </file>
 
-<file path=customXml/item4.xml><?xml version="1.0" encoding="utf-8"?>
-<b:Sources xmlns:b="http://schemas.openxmlformats.org/officeDocument/2006/bibliography" xmlns="http://schemas.openxmlformats.org/officeDocument/2006/bibliography" SelectedStyle="\APASixthEditionOfficeOnline.xsl" StyleName="APA" Version="6"/>
+<file path=customXml/itemProps1.xml><?xml version="1.0" encoding="utf-8"?>
+<ds:datastoreItem xmlns:ds="http://schemas.openxmlformats.org/officeDocument/2006/customXml" ds:itemID="{2840DDFD-1BB9-449F-A5C0-0834546E72E6}">
+  <ds:schemaRefs>
+    <ds:schemaRef ds:uri="http://schemas.microsoft.com/sharepoint/v3/contenttype/forms"/>
+  </ds:schemaRefs>
+</ds:datastoreItem>
 </file>
 
-<file path=customXml/itemProps1.xml><?xml version="1.0" encoding="utf-8"?>
+<file path=customXml/itemProps2.xml><?xml version="1.0" encoding="utf-8"?>
 <ds:datastoreItem xmlns:ds="http://schemas.openxmlformats.org/officeDocument/2006/customXml" ds:itemID="{8D130601-95A1-4E15-BF70-D4BBDE824650}">
   <ds:schemaRefs>
     <ds:schemaRef ds:uri="http://schemas.microsoft.com/office/2006/metadata/properties"/>
@@ -40451,15 +40614,15 @@
 </ds:datastoreItem>
 </file>
 
-<file path=customXml/itemProps2.xml><?xml version="1.0" encoding="utf-8"?>
-<ds:datastoreItem xmlns:ds="http://schemas.openxmlformats.org/officeDocument/2006/customXml" ds:itemID="{2840DDFD-1BB9-449F-A5C0-0834546E72E6}">
+<file path=customXml/itemProps3.xml><?xml version="1.0" encoding="utf-8"?>
+<ds:datastoreItem xmlns:ds="http://schemas.openxmlformats.org/officeDocument/2006/customXml" ds:itemID="{45DA9F09-C30C-4EB6-9564-B9329971F239}">
   <ds:schemaRefs>
-    <ds:schemaRef ds:uri="http://schemas.microsoft.com/sharepoint/v3/contenttype/forms"/>
+    <ds:schemaRef ds:uri="http://schemas.openxmlformats.org/officeDocument/2006/bibliography"/>
   </ds:schemaRefs>
 </ds:datastoreItem>
 </file>
 
-<file path=customXml/itemProps3.xml><?xml version="1.0" encoding="utf-8"?>
+<file path=customXml/itemProps4.xml><?xml version="1.0" encoding="utf-8"?>
 <ds:datastoreItem xmlns:ds="http://schemas.openxmlformats.org/officeDocument/2006/customXml" ds:itemID="{A2CB9E59-FD58-4E59-B513-EB19E2AAD626}">
   <ds:schemaRefs>
     <ds:schemaRef ds:uri="http://schemas.microsoft.com/office/2006/metadata/contentType"/>
@@ -40476,12 +40639,4 @@
     <ds:schemaRef ds:uri="http://schemas.microsoft.com/internal/obd"/>
   </ds:schemaRefs>
 </ds:datastoreItem>
-</file>
-
-<file path=customXml/itemProps4.xml><?xml version="1.0" encoding="utf-8"?>
-<ds:datastoreItem xmlns:ds="http://schemas.openxmlformats.org/officeDocument/2006/customXml" ds:itemID="{45DA9F09-C30C-4EB6-9564-B9329971F239}">
-  <ds:schemaRefs>
-    <ds:schemaRef ds:uri="http://schemas.openxmlformats.org/officeDocument/2006/bibliography"/>
-  </ds:schemaRefs>
-</ds:datastoreItem>
 </file>
</xml_diff>